<commit_message>
Text and image fixes
</commit_message>
<xml_diff>
--- a/assets/Resume.docx
+++ b/assets/Resume.docx
@@ -3,6 +3,379 @@
 <w:document xmlns:wpc="http://schemas.microsoft.com/office/word/2010/wordprocessingCanvas" xmlns:cx="http://schemas.microsoft.com/office/drawing/2014/chartex" xmlns:cx1="http://schemas.microsoft.com/office/drawing/2015/9/8/chartex" xmlns:cx2="http://schemas.microsoft.com/office/drawing/2015/10/21/chartex" xmlns:cx3="http://schemas.microsoft.com/office/drawing/2016/5/9/chartex" xmlns:cx4="http://schemas.microsoft.com/office/drawing/2016/5/10/chartex" xmlns:cx5="http://schemas.microsoft.com/office/drawing/2016/5/11/chartex" xmlns:cx6="http://schemas.microsoft.com/office/drawing/2016/5/12/chartex" xmlns:cx7="http://schemas.microsoft.com/office/drawing/2016/5/13/chartex" xmlns:cx8="http://schemas.microsoft.com/office/drawing/2016/5/14/chartex" xmlns:mc="http://schemas.openxmlformats.org/markup-compatibility/2006" xmlns:aink="http://schemas.microsoft.com/office/drawing/2016/ink" xmlns:am3d="http://schemas.microsoft.com/office/drawing/2017/model3d" xmlns:o="urn:schemas-microsoft-com:office:office" xmlns:oel="http://schemas.microsoft.com/office/2019/extlst" xmlns:r="http://schemas.openxmlformats.org/officeDocument/2006/relationships" xmlns:m="http://schemas.openxmlformats.org/officeDocument/2006/math" xmlns:v="urn:schemas-microsoft-com:vml" xmlns:wp14="http://schemas.microsoft.com/office/word/2010/wordprocessingDrawing" xmlns:wp="http://schemas.openxmlformats.org/drawingml/2006/wordprocessingDrawing" xmlns:w10="urn:schemas-microsoft-com:office:word" xmlns:w="http://schemas.openxmlformats.org/wordprocessingml/2006/main" xmlns:w14="http://schemas.microsoft.com/office/word/2010/wordml" xmlns:w15="http://schemas.microsoft.com/office/word/2012/wordml" xmlns:w16cex="http://schemas.microsoft.com/office/word/2018/wordml/cex" xmlns:w16cid="http://schemas.microsoft.com/office/word/2016/wordml/cid" xmlns:w16="http://schemas.microsoft.com/office/word/2018/wordml" xmlns:w16sdtdh="http://schemas.microsoft.com/office/word/2020/wordml/sdtdatahash" xmlns:w16se="http://schemas.microsoft.com/office/word/2015/wordml/symex" xmlns:wpg="http://schemas.microsoft.com/office/word/2010/wordprocessingGroup" xmlns:wpi="http://schemas.microsoft.com/office/word/2010/wordprocessingInk" xmlns:wne="http://schemas.microsoft.com/office/word/2006/wordml" xmlns:wps="http://schemas.microsoft.com/office/word/2010/wordprocessingShape" mc:Ignorable="w14 w15 w16se w16cid w16 w16cex w16sdtdh wp14">
   <w:body>
     <w:p>
+      <w:r>
+        <w:rPr>
+          <w:noProof/>
+        </w:rPr>
+        <mc:AlternateContent>
+          <mc:Choice Requires="wps">
+            <w:drawing>
+              <wp:anchor distT="0" distB="0" distL="114300" distR="114300" simplePos="0" relativeHeight="251815936" behindDoc="0" locked="0" layoutInCell="1" allowOverlap="1" wp14:anchorId="17FFBE3F" wp14:editId="1C7AF2A1">
+                <wp:simplePos x="0" y="0"/>
+                <wp:positionH relativeFrom="margin">
+                  <wp:posOffset>-333375</wp:posOffset>
+                </wp:positionH>
+                <wp:positionV relativeFrom="paragraph">
+                  <wp:posOffset>6362700</wp:posOffset>
+                </wp:positionV>
+                <wp:extent cx="2066925" cy="514350"/>
+                <wp:effectExtent l="0" t="0" r="0" b="0"/>
+                <wp:wrapNone/>
+                <wp:docPr id="107" name="Text Box 107"/>
+                <wp:cNvGraphicFramePr/>
+                <a:graphic xmlns:a="http://schemas.openxmlformats.org/drawingml/2006/main">
+                  <a:graphicData uri="http://schemas.microsoft.com/office/word/2010/wordprocessingShape">
+                    <wps:wsp>
+                      <wps:cNvSpPr txBox="1"/>
+                      <wps:spPr>
+                        <a:xfrm>
+                          <a:off x="0" y="0"/>
+                          <a:ext cx="2066925" cy="514350"/>
+                        </a:xfrm>
+                        <a:prstGeom prst="rect">
+                          <a:avLst/>
+                        </a:prstGeom>
+                        <a:noFill/>
+                        <a:ln w="6350">
+                          <a:noFill/>
+                        </a:ln>
+                        <a:effectLst/>
+                      </wps:spPr>
+                      <wps:txbx>
+                        <w:txbxContent>
+                          <w:p>
+                            <w:pPr>
+                              <w:spacing w:after="0" w:line="280" w:lineRule="exact"/>
+                              <w:rPr>
+                                <w:rFonts w:ascii="Times New Roman" w:hAnsi="Times New Roman" w:cs="Times New Roman"/>
+                                <w:color w:val="3C3C3C"/>
+                                <w:spacing w:val="4"/>
+                                <w:sz w:val="24"/>
+                                <w:szCs w:val="24"/>
+                              </w:rPr>
+                            </w:pPr>
+                            <w:hyperlink r:id="rId8" w:history="1">
+                              <w:r>
+                                <w:rPr>
+                                  <w:rStyle w:val="Hyperlink"/>
+                                  <w:rFonts w:ascii="Times New Roman" w:hAnsi="Times New Roman" w:cs="Times New Roman"/>
+                                  <w:spacing w:val="4"/>
+                                  <w:sz w:val="24"/>
+                                  <w:szCs w:val="24"/>
+                                </w:rPr>
+                                <w:t>https://github.com/Infinite65</w:t>
+                              </w:r>
+                            </w:hyperlink>
+                          </w:p>
+                          <w:p>
+                            <w:pPr>
+                              <w:spacing w:after="0" w:line="280" w:lineRule="exact"/>
+                              <w:rPr>
+                                <w:rFonts w:ascii="Times New Roman" w:hAnsi="Times New Roman" w:cs="Times New Roman"/>
+                                <w:color w:val="3C3C3C"/>
+                                <w:spacing w:val="4"/>
+                                <w:sz w:val="24"/>
+                                <w:szCs w:val="24"/>
+                              </w:rPr>
+                            </w:pPr>
+                          </w:p>
+                        </w:txbxContent>
+                      </wps:txbx>
+                      <wps:bodyPr rot="0" spcFirstLastPara="0" vertOverflow="overflow" horzOverflow="overflow" vert="horz" wrap="square" lIns="91440" tIns="45720" rIns="91440" bIns="45720" numCol="1" spcCol="0" rtlCol="0" fromWordArt="0" anchor="t" anchorCtr="0" forceAA="0" compatLnSpc="1">
+                        <a:prstTxWarp prst="textNoShape">
+                          <a:avLst/>
+                        </a:prstTxWarp>
+                        <a:noAutofit/>
+                      </wps:bodyPr>
+                    </wps:wsp>
+                  </a:graphicData>
+                </a:graphic>
+                <wp14:sizeRelH relativeFrom="margin">
+                  <wp14:pctWidth>0</wp14:pctWidth>
+                </wp14:sizeRelH>
+                <wp14:sizeRelV relativeFrom="margin">
+                  <wp14:pctHeight>0</wp14:pctHeight>
+                </wp14:sizeRelV>
+              </wp:anchor>
+            </w:drawing>
+          </mc:Choice>
+          <mc:Fallback>
+            <w:pict>
+              <v:shapetype w14:anchorId="17FFBE3F" id="_x0000_t202" coordsize="21600,21600" o:spt="202" path="m,l,21600r21600,l21600,xe">
+                <v:stroke joinstyle="miter"/>
+                <v:path gradientshapeok="t" o:connecttype="rect"/>
+              </v:shapetype>
+              <v:shape id="Text Box 107" o:spid="_x0000_s1026" type="#_x0000_t202" style="position:absolute;margin-left:-26.25pt;margin-top:501pt;width:162.75pt;height:40.5pt;z-index:251815936;visibility:visible;mso-wrap-style:square;mso-width-percent:0;mso-height-percent:0;mso-wrap-distance-left:9pt;mso-wrap-distance-top:0;mso-wrap-distance-right:9pt;mso-wrap-distance-bottom:0;mso-position-horizontal:absolute;mso-position-horizontal-relative:margin;mso-position-vertical:absolute;mso-position-vertical-relative:text;mso-width-percent:0;mso-height-percent:0;mso-width-relative:margin;mso-height-relative:margin;v-text-anchor:top" o:gfxdata="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" filled="f" stroked="f" strokeweight=".5pt">
+                <v:textbox>
+                  <w:txbxContent>
+                    <w:p>
+                      <w:pPr>
+                        <w:spacing w:after="0" w:line="280" w:lineRule="exact"/>
+                        <w:rPr>
+                          <w:rFonts w:ascii="Times New Roman" w:hAnsi="Times New Roman" w:cs="Times New Roman"/>
+                          <w:color w:val="3C3C3C"/>
+                          <w:spacing w:val="4"/>
+                          <w:sz w:val="24"/>
+                          <w:szCs w:val="24"/>
+                        </w:rPr>
+                      </w:pPr>
+                      <w:hyperlink r:id="rId9" w:history="1">
+                        <w:r>
+                          <w:rPr>
+                            <w:rStyle w:val="Hyperlink"/>
+                            <w:rFonts w:ascii="Times New Roman" w:hAnsi="Times New Roman" w:cs="Times New Roman"/>
+                            <w:spacing w:val="4"/>
+                            <w:sz w:val="24"/>
+                            <w:szCs w:val="24"/>
+                          </w:rPr>
+                          <w:t>https://github.com/Infinite65</w:t>
+                        </w:r>
+                      </w:hyperlink>
+                    </w:p>
+                    <w:p>
+                      <w:pPr>
+                        <w:spacing w:after="0" w:line="280" w:lineRule="exact"/>
+                        <w:rPr>
+                          <w:rFonts w:ascii="Times New Roman" w:hAnsi="Times New Roman" w:cs="Times New Roman"/>
+                          <w:color w:val="3C3C3C"/>
+                          <w:spacing w:val="4"/>
+                          <w:sz w:val="24"/>
+                          <w:szCs w:val="24"/>
+                        </w:rPr>
+                      </w:pPr>
+                    </w:p>
+                  </w:txbxContent>
+                </v:textbox>
+                <w10:wrap anchorx="margin"/>
+              </v:shape>
+            </w:pict>
+          </mc:Fallback>
+        </mc:AlternateContent>
+      </w:r>
+      <w:r>
+        <w:rPr>
+          <w:noProof/>
+        </w:rPr>
+        <mc:AlternateContent>
+          <mc:Choice Requires="wps">
+            <w:drawing>
+              <wp:anchor distT="0" distB="0" distL="114300" distR="114300" simplePos="0" relativeHeight="251687936" behindDoc="0" locked="0" layoutInCell="1" allowOverlap="1" wp14:anchorId="32462C99" wp14:editId="1C8E6549">
+                <wp:simplePos x="0" y="0"/>
+                <wp:positionH relativeFrom="column">
+                  <wp:posOffset>485775</wp:posOffset>
+                </wp:positionH>
+                <wp:positionV relativeFrom="paragraph">
+                  <wp:posOffset>714374</wp:posOffset>
+                </wp:positionV>
+                <wp:extent cx="5410200" cy="333375"/>
+                <wp:effectExtent l="0" t="0" r="0" b="0"/>
+                <wp:wrapNone/>
+                <wp:docPr id="25" name="Text Box 25"/>
+                <wp:cNvGraphicFramePr/>
+                <a:graphic xmlns:a="http://schemas.openxmlformats.org/drawingml/2006/main">
+                  <a:graphicData uri="http://schemas.microsoft.com/office/word/2010/wordprocessingShape">
+                    <wps:wsp>
+                      <wps:cNvSpPr txBox="1"/>
+                      <wps:spPr>
+                        <a:xfrm>
+                          <a:off x="0" y="0"/>
+                          <a:ext cx="5410200" cy="333375"/>
+                        </a:xfrm>
+                        <a:prstGeom prst="rect">
+                          <a:avLst/>
+                        </a:prstGeom>
+                        <a:noFill/>
+                        <a:ln w="6350">
+                          <a:noFill/>
+                        </a:ln>
+                        <a:effectLst/>
+                      </wps:spPr>
+                      <wps:style>
+                        <a:lnRef idx="0">
+                          <a:schemeClr val="accent1"/>
+                        </a:lnRef>
+                        <a:fillRef idx="0">
+                          <a:schemeClr val="accent1"/>
+                        </a:fillRef>
+                        <a:effectRef idx="0">
+                          <a:schemeClr val="accent1"/>
+                        </a:effectRef>
+                        <a:fontRef idx="minor">
+                          <a:schemeClr val="dk1"/>
+                        </a:fontRef>
+                      </wps:style>
+                      <wps:txbx>
+                        <w:txbxContent>
+                          <w:p>
+                            <w:pPr>
+                              <w:spacing w:after="0" w:line="280" w:lineRule="exact"/>
+                              <w:rPr>
+                                <w:rFonts w:ascii="Times New Roman" w:hAnsi="Times New Roman" w:cs="Times New Roman"/>
+                                <w:color w:val="3C3C3C"/>
+                                <w:spacing w:val="4"/>
+                                <w:sz w:val="32"/>
+                                <w:szCs w:val="32"/>
+                              </w:rPr>
+                            </w:pPr>
+                            <w:r>
+                              <w:rPr>
+                                <w:rFonts w:ascii="Times New Roman" w:hAnsi="Times New Roman" w:cs="Times New Roman"/>
+                                <w:b/>
+                                <w:color w:val="000000" w:themeColor="text1"/>
+                                <w:spacing w:val="10"/>
+                                <w:sz w:val="32"/>
+                                <w:szCs w:val="32"/>
+                                <w:lang w:val="en-TT"/>
+                              </w:rPr>
+                              <w:t>Personal Website</w:t>
+                            </w:r>
+                            <w:r>
+                              <w:rPr>
+                                <w:rFonts w:ascii="Times New Roman" w:hAnsi="Times New Roman" w:cs="Times New Roman"/>
+                                <w:b/>
+                                <w:color w:val="000000" w:themeColor="text1"/>
+                                <w:spacing w:val="10"/>
+                                <w:sz w:val="36"/>
+                                <w:szCs w:val="36"/>
+                                <w:lang w:val="en-TT"/>
+                              </w:rPr>
+                              <w:t>:</w:t>
+                            </w:r>
+                            <w:r>
+                              <w:rPr>
+                                <w:rFonts w:ascii="Times New Roman" w:hAnsi="Times New Roman" w:cs="Times New Roman"/>
+                                <w:color w:val="3C3C3C"/>
+                                <w:spacing w:val="4"/>
+                                <w:sz w:val="24"/>
+                                <w:szCs w:val="24"/>
+                              </w:rPr>
+                              <w:t xml:space="preserve"> </w:t>
+                            </w:r>
+                            <w:r>
+                              <w:rPr>
+                                <w:rFonts w:ascii="Times New Roman" w:hAnsi="Times New Roman" w:cs="Times New Roman"/>
+                                <w:color w:val="3C3C3C"/>
+                                <w:spacing w:val="4"/>
+                                <w:sz w:val="32"/>
+                                <w:szCs w:val="32"/>
+                              </w:rPr>
+                              <w:t>https://infinite65.github.io/Portfolio/</w:t>
+                            </w:r>
+                          </w:p>
+                          <w:p>
+                            <w:pPr>
+                              <w:rPr>
+                                <w:rFonts w:ascii="Open Sans" w:hAnsi="Open Sans" w:cs="Open Sans"/>
+                                <w:b/>
+                                <w:color w:val="FFFFFF" w:themeColor="background1"/>
+                                <w:spacing w:val="10"/>
+                                <w:sz w:val="44"/>
+                                <w:szCs w:val="44"/>
+                                <w:lang w:val="en-TT"/>
+                              </w:rPr>
+                            </w:pPr>
+                          </w:p>
+                        </w:txbxContent>
+                      </wps:txbx>
+                      <wps:bodyPr rot="0" spcFirstLastPara="0" vertOverflow="overflow" horzOverflow="overflow" vert="horz" wrap="square" lIns="91440" tIns="45720" rIns="91440" bIns="45720" numCol="1" spcCol="0" rtlCol="0" fromWordArt="0" anchor="t" anchorCtr="0" forceAA="0" compatLnSpc="1">
+                        <a:prstTxWarp prst="textNoShape">
+                          <a:avLst/>
+                        </a:prstTxWarp>
+                        <a:noAutofit/>
+                      </wps:bodyPr>
+                    </wps:wsp>
+                  </a:graphicData>
+                </a:graphic>
+                <wp14:sizeRelH relativeFrom="margin">
+                  <wp14:pctWidth>0</wp14:pctWidth>
+                </wp14:sizeRelH>
+                <wp14:sizeRelV relativeFrom="margin">
+                  <wp14:pctHeight>0</wp14:pctHeight>
+                </wp14:sizeRelV>
+              </wp:anchor>
+            </w:drawing>
+          </mc:Choice>
+          <mc:Fallback>
+            <w:pict>
+              <v:shape w14:anchorId="32462C99" id="Text Box 25" o:spid="_x0000_s1027" type="#_x0000_t202" style="position:absolute;margin-left:38.25pt;margin-top:56.25pt;width:426pt;height:26.25pt;z-index:251687936;visibility:visible;mso-wrap-style:square;mso-width-percent:0;mso-height-percent:0;mso-wrap-distance-left:9pt;mso-wrap-distance-top:0;mso-wrap-distance-right:9pt;mso-wrap-distance-bottom:0;mso-position-horizontal:absolute;mso-position-horizontal-relative:text;mso-position-vertical:absolute;mso-position-vertical-relative:text;mso-width-percent:0;mso-height-percent:0;mso-width-relative:margin;mso-height-relative:margin;v-text-anchor:top" o:gfxdata="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" filled="f" stroked="f" strokeweight=".5pt">
+                <v:textbox>
+                  <w:txbxContent>
+                    <w:p>
+                      <w:pPr>
+                        <w:spacing w:after="0" w:line="280" w:lineRule="exact"/>
+                        <w:rPr>
+                          <w:rFonts w:ascii="Times New Roman" w:hAnsi="Times New Roman" w:cs="Times New Roman"/>
+                          <w:color w:val="3C3C3C"/>
+                          <w:spacing w:val="4"/>
+                          <w:sz w:val="32"/>
+                          <w:szCs w:val="32"/>
+                        </w:rPr>
+                      </w:pPr>
+                      <w:r>
+                        <w:rPr>
+                          <w:rFonts w:ascii="Times New Roman" w:hAnsi="Times New Roman" w:cs="Times New Roman"/>
+                          <w:b/>
+                          <w:color w:val="000000" w:themeColor="text1"/>
+                          <w:spacing w:val="10"/>
+                          <w:sz w:val="32"/>
+                          <w:szCs w:val="32"/>
+                          <w:lang w:val="en-TT"/>
+                        </w:rPr>
+                        <w:t>Personal Website</w:t>
+                      </w:r>
+                      <w:r>
+                        <w:rPr>
+                          <w:rFonts w:ascii="Times New Roman" w:hAnsi="Times New Roman" w:cs="Times New Roman"/>
+                          <w:b/>
+                          <w:color w:val="000000" w:themeColor="text1"/>
+                          <w:spacing w:val="10"/>
+                          <w:sz w:val="36"/>
+                          <w:szCs w:val="36"/>
+                          <w:lang w:val="en-TT"/>
+                        </w:rPr>
+                        <w:t>:</w:t>
+                      </w:r>
+                      <w:r>
+                        <w:rPr>
+                          <w:rFonts w:ascii="Times New Roman" w:hAnsi="Times New Roman" w:cs="Times New Roman"/>
+                          <w:color w:val="3C3C3C"/>
+                          <w:spacing w:val="4"/>
+                          <w:sz w:val="24"/>
+                          <w:szCs w:val="24"/>
+                        </w:rPr>
+                        <w:t xml:space="preserve"> </w:t>
+                      </w:r>
+                      <w:r>
+                        <w:rPr>
+                          <w:rFonts w:ascii="Times New Roman" w:hAnsi="Times New Roman" w:cs="Times New Roman"/>
+                          <w:color w:val="3C3C3C"/>
+                          <w:spacing w:val="4"/>
+                          <w:sz w:val="32"/>
+                          <w:szCs w:val="32"/>
+                        </w:rPr>
+                        <w:t>https://infinite65.github.io/Portfolio/</w:t>
+                      </w:r>
+                    </w:p>
+                    <w:p>
+                      <w:pPr>
+                        <w:rPr>
+                          <w:rFonts w:ascii="Open Sans" w:hAnsi="Open Sans" w:cs="Open Sans"/>
+                          <w:b/>
+                          <w:color w:val="FFFFFF" w:themeColor="background1"/>
+                          <w:spacing w:val="10"/>
+                          <w:sz w:val="44"/>
+                          <w:szCs w:val="44"/>
+                          <w:lang w:val="en-TT"/>
+                        </w:rPr>
+                      </w:pPr>
+                    </w:p>
+                  </w:txbxContent>
+                </v:textbox>
+              </v:shape>
+            </w:pict>
+          </mc:Fallback>
+        </mc:AlternateContent>
+      </w:r>
       <w:r>
         <w:rPr>
           <w:noProof/>
@@ -111,11 +484,7 @@
           </mc:Choice>
           <mc:Fallback>
             <w:pict>
-              <v:shapetype w14:anchorId="33899CD3" id="_x0000_t202" coordsize="21600,21600" o:spt="202" path="m,l,21600r21600,l21600,xe">
-                <v:stroke joinstyle="miter"/>
-                <v:path gradientshapeok="t" o:connecttype="rect"/>
-              </v:shapetype>
-              <v:shape id="Text Box 58" o:spid="_x0000_s1026" type="#_x0000_t202" style="position:absolute;margin-left:-23.25pt;margin-top:428.1pt;width:159.75pt;height:21.95pt;z-index:251751424;visibility:visible;mso-wrap-style:square;mso-width-percent:0;mso-height-percent:0;mso-wrap-distance-left:9pt;mso-wrap-distance-top:0;mso-wrap-distance-right:9pt;mso-wrap-distance-bottom:0;mso-position-horizontal:absolute;mso-position-horizontal-relative:margin;mso-position-vertical:absolute;mso-position-vertical-relative:text;mso-width-percent:0;mso-height-percent:0;mso-width-relative:margin;mso-height-relative:margin;v-text-anchor:top" o:gfxdata="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" filled="f" stroked="f" strokeweight=".5pt">
+              <v:shape w14:anchorId="33899CD3" id="Text Box 58" o:spid="_x0000_s1028" type="#_x0000_t202" style="position:absolute;margin-left:-23.25pt;margin-top:428.1pt;width:159.75pt;height:21.95pt;z-index:251751424;visibility:visible;mso-wrap-style:square;mso-width-percent:0;mso-height-percent:0;mso-wrap-distance-left:9pt;mso-wrap-distance-top:0;mso-wrap-distance-right:9pt;mso-wrap-distance-bottom:0;mso-position-horizontal:absolute;mso-position-horizontal-relative:margin;mso-position-vertical:absolute;mso-position-vertical-relative:text;mso-width-percent:0;mso-height-percent:0;mso-width-relative:margin;mso-height-relative:margin;v-text-anchor:top" o:gfxdata="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" filled="f" stroked="f" strokeweight=".5pt">
                 <v:textbox>
                   <w:txbxContent>
                     <w:p>
@@ -258,7 +627,7 @@
           </mc:Choice>
           <mc:Fallback>
             <w:pict>
-              <v:shape w14:anchorId="0688705F" id="Text Box 57" o:spid="_x0000_s1027" type="#_x0000_t202" style="position:absolute;margin-left:-23.25pt;margin-top:399.8pt;width:134.25pt;height:20.95pt;z-index:251749376;visibility:visible;mso-wrap-style:square;mso-width-percent:0;mso-height-percent:0;mso-wrap-distance-left:9pt;mso-wrap-distance-top:0;mso-wrap-distance-right:9pt;mso-wrap-distance-bottom:0;mso-position-horizontal:absolute;mso-position-horizontal-relative:margin;mso-position-vertical:absolute;mso-position-vertical-relative:text;mso-width-percent:0;mso-height-percent:0;mso-width-relative:margin;mso-height-relative:margin;v-text-anchor:top" o:gfxdata="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" filled="f" stroked="f" strokeweight=".5pt">
+              <v:shape w14:anchorId="0688705F" id="Text Box 57" o:spid="_x0000_s1029" type="#_x0000_t202" style="position:absolute;margin-left:-23.25pt;margin-top:399.8pt;width:134.25pt;height:20.95pt;z-index:251749376;visibility:visible;mso-wrap-style:square;mso-width-percent:0;mso-height-percent:0;mso-wrap-distance-left:9pt;mso-wrap-distance-top:0;mso-wrap-distance-right:9pt;mso-wrap-distance-bottom:0;mso-position-horizontal:absolute;mso-position-horizontal-relative:margin;mso-position-vertical:absolute;mso-position-vertical-relative:text;mso-width-percent:0;mso-height-percent:0;mso-width-relative:margin;mso-height-relative:margin;v-text-anchor:top" o:gfxdata="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" filled="f" stroked="f" strokeweight=".5pt">
                 <v:textbox>
                   <w:txbxContent>
                     <w:p>
@@ -377,7 +746,7 @@
           </mc:Choice>
           <mc:Fallback>
             <w:pict>
-              <v:shape w14:anchorId="6E608AD3" id="Text Box 106" o:spid="_x0000_s1028" type="#_x0000_t202" style="position:absolute;margin-left:-25.5pt;margin-top:454.5pt;width:162pt;height:36pt;z-index:251813888;visibility:visible;mso-wrap-style:square;mso-width-percent:0;mso-height-percent:0;mso-wrap-distance-left:9pt;mso-wrap-distance-top:0;mso-wrap-distance-right:9pt;mso-wrap-distance-bottom:0;mso-position-horizontal:absolute;mso-position-horizontal-relative:margin;mso-position-vertical:absolute;mso-position-vertical-relative:text;mso-width-percent:0;mso-height-percent:0;mso-width-relative:margin;mso-height-relative:margin;v-text-anchor:top" o:gfxdata="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" filled="f" stroked="f" strokeweight=".5pt">
+              <v:shape w14:anchorId="6E608AD3" id="Text Box 106" o:spid="_x0000_s1030" type="#_x0000_t202" style="position:absolute;margin-left:-25.5pt;margin-top:454.5pt;width:162pt;height:36pt;z-index:251813888;visibility:visible;mso-wrap-style:square;mso-width-percent:0;mso-height-percent:0;mso-wrap-distance-left:9pt;mso-wrap-distance-top:0;mso-wrap-distance-right:9pt;mso-wrap-distance-bottom:0;mso-position-horizontal:absolute;mso-position-horizontal-relative:margin;mso-position-vertical:absolute;mso-position-vertical-relative:text;mso-width-percent:0;mso-height-percent:0;mso-width-relative:margin;mso-height-relative:margin;v-text-anchor:top" o:gfxdata="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" filled="f" stroked="f" strokeweight=".5pt">
                 <v:textbox>
                   <w:txbxContent>
                     <w:p>
@@ -415,7 +784,7 @@
           <w:noProof/>
         </w:rPr>
         <w:drawing>
-          <wp:anchor distT="0" distB="0" distL="0" distR="0" simplePos="0" relativeHeight="251806720" behindDoc="1" locked="0" layoutInCell="1" allowOverlap="1" wp14:anchorId="1776B510" wp14:editId="59D0B31C">
+          <wp:anchor distT="0" distB="0" distL="0" distR="0" simplePos="0" relativeHeight="251806720" behindDoc="1" locked="0" layoutInCell="1" allowOverlap="1" wp14:anchorId="1776B510" wp14:editId="56E734B0">
             <wp:simplePos x="0" y="0"/>
             <wp:positionH relativeFrom="page">
               <wp:posOffset>248285</wp:posOffset>
@@ -438,7 +807,7 @@
                     <pic:cNvPicPr/>
                   </pic:nvPicPr>
                   <pic:blipFill>
-                    <a:blip r:embed="rId8" cstate="print"/>
+                    <a:blip r:embed="rId10" cstate="print"/>
                     <a:stretch>
                       <a:fillRect/>
                     </a:stretch>
@@ -463,171 +832,6 @@
             </wp14:sizeRelV>
           </wp:anchor>
         </w:drawing>
-      </w:r>
-      <w:r>
-        <w:rPr>
-          <w:noProof/>
-        </w:rPr>
-        <mc:AlternateContent>
-          <mc:Choice Requires="wps">
-            <w:drawing>
-              <wp:anchor distT="0" distB="0" distL="114300" distR="114300" simplePos="0" relativeHeight="251815936" behindDoc="0" locked="0" layoutInCell="1" allowOverlap="1" wp14:anchorId="17FFBE3F" wp14:editId="5EAC5364">
-                <wp:simplePos x="0" y="0"/>
-                <wp:positionH relativeFrom="margin">
-                  <wp:posOffset>-333376</wp:posOffset>
-                </wp:positionH>
-                <wp:positionV relativeFrom="paragraph">
-                  <wp:posOffset>6210300</wp:posOffset>
-                </wp:positionV>
-                <wp:extent cx="2066925" cy="666750"/>
-                <wp:effectExtent l="0" t="0" r="0" b="0"/>
-                <wp:wrapNone/>
-                <wp:docPr id="107" name="Text Box 107"/>
-                <wp:cNvGraphicFramePr/>
-                <a:graphic xmlns:a="http://schemas.openxmlformats.org/drawingml/2006/main">
-                  <a:graphicData uri="http://schemas.microsoft.com/office/word/2010/wordprocessingShape">
-                    <wps:wsp>
-                      <wps:cNvSpPr txBox="1"/>
-                      <wps:spPr>
-                        <a:xfrm>
-                          <a:off x="0" y="0"/>
-                          <a:ext cx="2066925" cy="666750"/>
-                        </a:xfrm>
-                        <a:prstGeom prst="rect">
-                          <a:avLst/>
-                        </a:prstGeom>
-                        <a:noFill/>
-                        <a:ln w="6350">
-                          <a:noFill/>
-                        </a:ln>
-                        <a:effectLst/>
-                      </wps:spPr>
-                      <wps:txbx>
-                        <w:txbxContent>
-                          <w:p>
-                            <w:pPr>
-                              <w:spacing w:after="0" w:line="280" w:lineRule="exact"/>
-                              <w:rPr>
-                                <w:rFonts w:ascii="Times New Roman" w:hAnsi="Times New Roman" w:cs="Times New Roman"/>
-                                <w:color w:val="3C3C3C"/>
-                                <w:spacing w:val="4"/>
-                                <w:sz w:val="24"/>
-                                <w:szCs w:val="24"/>
-                              </w:rPr>
-                            </w:pPr>
-                            <w:hyperlink r:id="rId9" w:history="1">
-                              <w:r>
-                                <w:rPr>
-                                  <w:rStyle w:val="Hyperlink"/>
-                                  <w:rFonts w:ascii="Times New Roman" w:hAnsi="Times New Roman" w:cs="Times New Roman"/>
-                                  <w:spacing w:val="4"/>
-                                  <w:sz w:val="24"/>
-                                  <w:szCs w:val="24"/>
-                                </w:rPr>
-                                <w:t>https://github.com/Infinite65</w:t>
-                              </w:r>
-                            </w:hyperlink>
-                          </w:p>
-                          <w:p>
-                            <w:pPr>
-                              <w:spacing w:after="0" w:line="280" w:lineRule="exact"/>
-                              <w:rPr>
-                                <w:rFonts w:ascii="Times New Roman" w:hAnsi="Times New Roman" w:cs="Times New Roman"/>
-                                <w:color w:val="3C3C3C"/>
-                                <w:spacing w:val="4"/>
-                                <w:sz w:val="24"/>
-                                <w:szCs w:val="24"/>
-                              </w:rPr>
-                            </w:pPr>
-                            <w:r>
-                              <w:rPr>
-                                <w:rFonts w:ascii="Times New Roman" w:hAnsi="Times New Roman" w:cs="Times New Roman"/>
-                                <w:color w:val="3C3C3C"/>
-                                <w:spacing w:val="4"/>
-                                <w:sz w:val="24"/>
-                                <w:szCs w:val="24"/>
-                              </w:rPr>
-                              <w:t>https://infinite65.github.io/Portfolio/</w:t>
-                            </w:r>
-                          </w:p>
-                        </w:txbxContent>
-                      </wps:txbx>
-                      <wps:bodyPr rot="0" spcFirstLastPara="0" vertOverflow="overflow" horzOverflow="overflow" vert="horz" wrap="square" lIns="91440" tIns="45720" rIns="91440" bIns="45720" numCol="1" spcCol="0" rtlCol="0" fromWordArt="0" anchor="t" anchorCtr="0" forceAA="0" compatLnSpc="1">
-                        <a:prstTxWarp prst="textNoShape">
-                          <a:avLst/>
-                        </a:prstTxWarp>
-                        <a:noAutofit/>
-                      </wps:bodyPr>
-                    </wps:wsp>
-                  </a:graphicData>
-                </a:graphic>
-                <wp14:sizeRelH relativeFrom="margin">
-                  <wp14:pctWidth>0</wp14:pctWidth>
-                </wp14:sizeRelH>
-                <wp14:sizeRelV relativeFrom="margin">
-                  <wp14:pctHeight>0</wp14:pctHeight>
-                </wp14:sizeRelV>
-              </wp:anchor>
-            </w:drawing>
-          </mc:Choice>
-          <mc:Fallback>
-            <w:pict>
-              <v:shape w14:anchorId="17FFBE3F" id="Text Box 107" o:spid="_x0000_s1029" type="#_x0000_t202" style="position:absolute;margin-left:-26.25pt;margin-top:489pt;width:162.75pt;height:52.5pt;z-index:251815936;visibility:visible;mso-wrap-style:square;mso-width-percent:0;mso-height-percent:0;mso-wrap-distance-left:9pt;mso-wrap-distance-top:0;mso-wrap-distance-right:9pt;mso-wrap-distance-bottom:0;mso-position-horizontal:absolute;mso-position-horizontal-relative:margin;mso-position-vertical:absolute;mso-position-vertical-relative:text;mso-width-percent:0;mso-height-percent:0;mso-width-relative:margin;mso-height-relative:margin;v-text-anchor:top" o:gfxdata="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" filled="f" stroked="f" strokeweight=".5pt">
-                <v:textbox>
-                  <w:txbxContent>
-                    <w:p>
-                      <w:pPr>
-                        <w:spacing w:after="0" w:line="280" w:lineRule="exact"/>
-                        <w:rPr>
-                          <w:rFonts w:ascii="Times New Roman" w:hAnsi="Times New Roman" w:cs="Times New Roman"/>
-                          <w:color w:val="3C3C3C"/>
-                          <w:spacing w:val="4"/>
-                          <w:sz w:val="24"/>
-                          <w:szCs w:val="24"/>
-                        </w:rPr>
-                      </w:pPr>
-                      <w:hyperlink r:id="rId10" w:history="1">
-                        <w:r>
-                          <w:rPr>
-                            <w:rStyle w:val="Hyperlink"/>
-                            <w:rFonts w:ascii="Times New Roman" w:hAnsi="Times New Roman" w:cs="Times New Roman"/>
-                            <w:spacing w:val="4"/>
-                            <w:sz w:val="24"/>
-                            <w:szCs w:val="24"/>
-                          </w:rPr>
-                          <w:t>https://github.com/Infinite65</w:t>
-                        </w:r>
-                      </w:hyperlink>
-                    </w:p>
-                    <w:p>
-                      <w:pPr>
-                        <w:spacing w:after="0" w:line="280" w:lineRule="exact"/>
-                        <w:rPr>
-                          <w:rFonts w:ascii="Times New Roman" w:hAnsi="Times New Roman" w:cs="Times New Roman"/>
-                          <w:color w:val="3C3C3C"/>
-                          <w:spacing w:val="4"/>
-                          <w:sz w:val="24"/>
-                          <w:szCs w:val="24"/>
-                        </w:rPr>
-                      </w:pPr>
-                      <w:r>
-                        <w:rPr>
-                          <w:rFonts w:ascii="Times New Roman" w:hAnsi="Times New Roman" w:cs="Times New Roman"/>
-                          <w:color w:val="3C3C3C"/>
-                          <w:spacing w:val="4"/>
-                          <w:sz w:val="24"/>
-                          <w:szCs w:val="24"/>
-                        </w:rPr>
-                        <w:t>https://infinite65.github.io/Portfolio/</w:t>
-                      </w:r>
-                    </w:p>
-                  </w:txbxContent>
-                </v:textbox>
-                <w10:wrap anchorx="margin"/>
-              </v:shape>
-            </w:pict>
-          </mc:Fallback>
-        </mc:AlternateContent>
       </w:r>
       <w:r>
         <w:rPr>
@@ -679,7 +883,7 @@
                                 <wp:inline distT="0" distB="0" distL="0" distR="0" wp14:anchorId="1EC8FDAD" wp14:editId="05BDD36F">
                                   <wp:extent cx="333375" cy="333375"/>
                                   <wp:effectExtent l="0" t="0" r="9525" b="9525"/>
-                                  <wp:docPr id="40" name="Picture 40"/>
+                                  <wp:docPr id="5" name="Picture 5"/>
                                   <wp:cNvGraphicFramePr>
                                     <a:graphicFrameLocks xmlns:a="http://schemas.openxmlformats.org/drawingml/2006/main" noChangeAspect="1"/>
                                   </wp:cNvGraphicFramePr>
@@ -747,7 +951,7 @@
           </mc:Choice>
           <mc:Fallback>
             <w:pict>
-              <v:shape w14:anchorId="13B9DDAC" id="Text Box 14" o:spid="_x0000_s1030" type="#_x0000_t202" style="position:absolute;margin-left:-66pt;margin-top:493.5pt;width:42pt;height:33pt;z-index:251823104;visibility:visible;mso-wrap-style:square;mso-width-percent:0;mso-height-percent:0;mso-wrap-distance-left:9pt;mso-wrap-distance-top:0;mso-wrap-distance-right:9pt;mso-wrap-distance-bottom:0;mso-position-horizontal:absolute;mso-position-horizontal-relative:text;mso-position-vertical:absolute;mso-position-vertical-relative:text;mso-width-percent:0;mso-height-percent:0;mso-width-relative:margin;mso-height-relative:margin;v-text-anchor:top" o:gfxdata="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" fillcolor="white [3201]" stroked="f" strokeweight=".5pt">
+              <v:shape w14:anchorId="13B9DDAC" id="Text Box 14" o:spid="_x0000_s1031" type="#_x0000_t202" style="position:absolute;margin-left:-66pt;margin-top:493.5pt;width:42pt;height:33pt;z-index:251823104;visibility:visible;mso-wrap-style:square;mso-width-percent:0;mso-height-percent:0;mso-wrap-distance-left:9pt;mso-wrap-distance-top:0;mso-wrap-distance-right:9pt;mso-wrap-distance-bottom:0;mso-position-horizontal:absolute;mso-position-horizontal-relative:text;mso-position-vertical:absolute;mso-position-vertical-relative:text;mso-width-percent:0;mso-height-percent:0;mso-width-relative:margin;mso-height-relative:margin;v-text-anchor:top" o:gfxdata="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" fillcolor="white [3201]" stroked="f" strokeweight=".5pt">
                 <v:textbox>
                   <w:txbxContent>
                     <w:p>
@@ -759,7 +963,7 @@
                           <wp:inline distT="0" distB="0" distL="0" distR="0" wp14:anchorId="1EC8FDAD" wp14:editId="05BDD36F">
                             <wp:extent cx="333375" cy="333375"/>
                             <wp:effectExtent l="0" t="0" r="9525" b="9525"/>
-                            <wp:docPr id="40" name="Picture 40"/>
+                            <wp:docPr id="5" name="Picture 5"/>
                             <wp:cNvGraphicFramePr>
                               <a:graphicFrameLocks xmlns:a="http://schemas.openxmlformats.org/drawingml/2006/main" noChangeAspect="1"/>
                             </wp:cNvGraphicFramePr>
@@ -1560,7 +1764,7 @@
           </mc:Choice>
           <mc:Fallback>
             <w:pict>
-              <v:shape w14:anchorId="5310AF86" id="Text Box 29" o:spid="_x0000_s1031" type="#_x0000_t202" style="position:absolute;margin-left:-37.5pt;margin-top:363.75pt;width:199.5pt;height:59.25pt;z-index:251696128;visibility:visible;mso-wrap-style:square;mso-width-percent:0;mso-height-percent:0;mso-wrap-distance-left:9pt;mso-wrap-distance-top:0;mso-wrap-distance-right:9pt;mso-wrap-distance-bottom:0;mso-position-horizontal:absolute;mso-position-horizontal-relative:text;mso-position-vertical:absolute;mso-position-vertical-relative:text;mso-width-percent:0;mso-height-percent:0;mso-width-relative:margin;mso-height-relative:margin;v-text-anchor:top" o:gfxdata="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" filled="f" stroked="f" strokeweight=".5pt">
+              <v:shape w14:anchorId="5310AF86" id="Text Box 29" o:spid="_x0000_s1032" type="#_x0000_t202" style="position:absolute;margin-left:-37.5pt;margin-top:363.75pt;width:199.5pt;height:59.25pt;z-index:251696128;visibility:visible;mso-wrap-style:square;mso-width-percent:0;mso-height-percent:0;mso-wrap-distance-left:9pt;mso-wrap-distance-top:0;mso-wrap-distance-right:9pt;mso-wrap-distance-bottom:0;mso-position-horizontal:absolute;mso-position-horizontal-relative:text;mso-position-vertical:absolute;mso-position-vertical-relative:text;mso-width-percent:0;mso-height-percent:0;mso-width-relative:margin;mso-height-relative:margin;v-text-anchor:top" o:gfxdata="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" filled="f" stroked="f" strokeweight=".5pt">
                 <v:textbox>
                   <w:txbxContent>
                     <w:p>
@@ -1740,7 +1944,7 @@
           </mc:Choice>
           <mc:Fallback>
             <w:pict>
-              <v:shape w14:anchorId="2DEC3C7D" id="Text Box 49" o:spid="_x0000_s1029" type="#_x0000_t202" style="position:absolute;margin-left:324pt;margin-top:624.75pt;width:264.75pt;height:45.75pt;z-index:251732992;visibility:visible;mso-wrap-style:square;mso-width-percent:0;mso-height-percent:0;mso-wrap-distance-left:9pt;mso-wrap-distance-top:0;mso-wrap-distance-right:9pt;mso-wrap-distance-bottom:0;mso-position-horizontal:absolute;mso-position-horizontal-relative:page;mso-position-vertical:absolute;mso-position-vertical-relative:text;mso-width-percent:0;mso-height-percent:0;mso-width-relative:margin;mso-height-relative:margin;v-text-anchor:top" o:gfxdata="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" filled="f" stroked="f" strokeweight=".5pt">
+              <v:shape w14:anchorId="2DEC3C7D" id="Text Box 49" o:spid="_x0000_s1033" type="#_x0000_t202" style="position:absolute;margin-left:324pt;margin-top:624.75pt;width:264.75pt;height:45.75pt;z-index:251732992;visibility:visible;mso-wrap-style:square;mso-width-percent:0;mso-height-percent:0;mso-wrap-distance-left:9pt;mso-wrap-distance-top:0;mso-wrap-distance-right:9pt;mso-wrap-distance-bottom:0;mso-position-horizontal:absolute;mso-position-horizontal-relative:page;mso-position-vertical:absolute;mso-position-vertical-relative:text;mso-width-percent:0;mso-height-percent:0;mso-width-relative:margin;mso-height-relative:margin;v-text-anchor:top" o:gfxdata="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" filled="f" stroked="f" strokeweight=".5pt">
                 <v:textbox>
                   <w:txbxContent>
                     <w:p>
@@ -2048,7 +2252,7 @@
           </mc:Choice>
           <mc:Fallback>
             <w:pict>
-              <v:shape w14:anchorId="75F7B8DF" id="Text Box 52" o:spid="_x0000_s1030" type="#_x0000_t202" style="position:absolute;margin-left:222pt;margin-top:664.45pt;width:259.5pt;height:78.75pt;z-index:251739136;visibility:visible;mso-wrap-style:square;mso-width-percent:0;mso-height-percent:0;mso-wrap-distance-left:9pt;mso-wrap-distance-top:0;mso-wrap-distance-right:9pt;mso-wrap-distance-bottom:0;mso-position-horizontal:absolute;mso-position-horizontal-relative:margin;mso-position-vertical:absolute;mso-position-vertical-relative:text;mso-width-percent:0;mso-height-percent:0;mso-width-relative:margin;mso-height-relative:margin;v-text-anchor:top" o:gfxdata="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" filled="f" stroked="f" strokeweight=".5pt">
+              <v:shape w14:anchorId="75F7B8DF" id="Text Box 52" o:spid="_x0000_s1034" type="#_x0000_t202" style="position:absolute;margin-left:222pt;margin-top:664.45pt;width:259.5pt;height:78.75pt;z-index:251739136;visibility:visible;mso-wrap-style:square;mso-width-percent:0;mso-height-percent:0;mso-wrap-distance-left:9pt;mso-wrap-distance-top:0;mso-wrap-distance-right:9pt;mso-wrap-distance-bottom:0;mso-position-horizontal:absolute;mso-position-horizontal-relative:margin;mso-position-vertical:absolute;mso-position-vertical-relative:text;mso-width-percent:0;mso-height-percent:0;mso-width-relative:margin;mso-height-relative:margin;v-text-anchor:top" o:gfxdata="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" filled="f" stroked="f" strokeweight=".5pt">
                 <v:textbox>
                   <w:txbxContent>
                     <w:p>
@@ -2296,7 +2500,7 @@
           </mc:Choice>
           <mc:Fallback>
             <w:pict>
-              <v:shape w14:anchorId="0E5EEC9B" id="Text Box 11" o:spid="_x0000_s1031" type="#_x0000_t202" style="position:absolute;margin-left:252pt;margin-top:459pt;width:228.75pt;height:27pt;z-index:251820032;visibility:visible;mso-wrap-style:square;mso-width-percent:0;mso-height-percent:0;mso-wrap-distance-left:9pt;mso-wrap-distance-top:0;mso-wrap-distance-right:9pt;mso-wrap-distance-bottom:0;mso-position-horizontal:absolute;mso-position-horizontal-relative:margin;mso-position-vertical:absolute;mso-position-vertical-relative:text;mso-width-percent:0;mso-height-percent:0;mso-width-relative:margin;mso-height-relative:margin;v-text-anchor:top" o:gfxdata="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" filled="f" stroked="f" strokeweight=".5pt">
+              <v:shape w14:anchorId="0E5EEC9B" id="Text Box 11" o:spid="_x0000_s1035" type="#_x0000_t202" style="position:absolute;margin-left:252pt;margin-top:459pt;width:228.75pt;height:27pt;z-index:251820032;visibility:visible;mso-wrap-style:square;mso-width-percent:0;mso-height-percent:0;mso-wrap-distance-left:9pt;mso-wrap-distance-top:0;mso-wrap-distance-right:9pt;mso-wrap-distance-bottom:0;mso-position-horizontal:absolute;mso-position-horizontal-relative:margin;mso-position-vertical:absolute;mso-position-vertical-relative:text;mso-width-percent:0;mso-height-percent:0;mso-width-relative:margin;mso-height-relative:margin;v-text-anchor:top" o:gfxdata="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" filled="f" stroked="f" strokeweight=".5pt">
                 <v:textbox>
                   <w:txbxContent>
                     <w:p>
@@ -2420,7 +2624,7 @@
           </mc:Choice>
           <mc:Fallback>
             <w:pict>
-              <v:shape w14:anchorId="664B7B77" id="Text Box 87" o:spid="_x0000_s1032" type="#_x0000_t202" style="position:absolute;margin-left:158.05pt;margin-top:318pt;width:209.25pt;height:24.75pt;z-index:251802624;visibility:visible;mso-wrap-style:square;mso-width-percent:0;mso-height-percent:0;mso-wrap-distance-left:9pt;mso-wrap-distance-top:0;mso-wrap-distance-right:9pt;mso-wrap-distance-bottom:0;mso-position-horizontal:right;mso-position-horizontal-relative:margin;mso-position-vertical:absolute;mso-position-vertical-relative:text;mso-width-percent:0;mso-height-percent:0;mso-width-relative:margin;mso-height-relative:margin;v-text-anchor:top" o:gfxdata="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" filled="f" stroked="f" strokeweight=".5pt">
+              <v:shape w14:anchorId="664B7B77" id="Text Box 87" o:spid="_x0000_s1036" type="#_x0000_t202" style="position:absolute;margin-left:158.05pt;margin-top:318pt;width:209.25pt;height:24.75pt;z-index:251802624;visibility:visible;mso-wrap-style:square;mso-width-percent:0;mso-height-percent:0;mso-wrap-distance-left:9pt;mso-wrap-distance-top:0;mso-wrap-distance-right:9pt;mso-wrap-distance-bottom:0;mso-position-horizontal:right;mso-position-horizontal-relative:margin;mso-position-vertical:absolute;mso-position-vertical-relative:text;mso-width-percent:0;mso-height-percent:0;mso-width-relative:margin;mso-height-relative:margin;v-text-anchor:top" o:gfxdata="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" filled="f" stroked="f" strokeweight=".5pt">
                 <v:textbox>
                   <w:txbxContent>
                     <w:p>
@@ -2578,7 +2782,7 @@
           </mc:Choice>
           <mc:Fallback>
             <w:pict>
-              <v:shape w14:anchorId="4B4A938C" id="Text Box 41" o:spid="_x0000_s1033" type="#_x0000_t202" style="position:absolute;margin-left:258.75pt;margin-top:479.35pt;width:204pt;height:38.25pt;z-index:251720704;visibility:visible;mso-wrap-style:square;mso-width-percent:0;mso-height-percent:0;mso-wrap-distance-left:9pt;mso-wrap-distance-top:0;mso-wrap-distance-right:9pt;mso-wrap-distance-bottom:0;mso-position-horizontal:absolute;mso-position-horizontal-relative:text;mso-position-vertical:absolute;mso-position-vertical-relative:text;mso-width-percent:0;mso-height-percent:0;mso-width-relative:margin;mso-height-relative:margin;v-text-anchor:top" o:gfxdata="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" filled="f" stroked="f" strokeweight=".5pt">
+              <v:shape w14:anchorId="4B4A938C" id="Text Box 41" o:spid="_x0000_s1037" type="#_x0000_t202" style="position:absolute;margin-left:258.75pt;margin-top:479.35pt;width:204pt;height:38.25pt;z-index:251720704;visibility:visible;mso-wrap-style:square;mso-width-percent:0;mso-height-percent:0;mso-wrap-distance-left:9pt;mso-wrap-distance-top:0;mso-wrap-distance-right:9pt;mso-wrap-distance-bottom:0;mso-position-horizontal:absolute;mso-position-horizontal-relative:text;mso-position-vertical:absolute;mso-position-vertical-relative:text;mso-width-percent:0;mso-height-percent:0;mso-width-relative:margin;mso-height-relative:margin;v-text-anchor:top" o:gfxdata="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" filled="f" stroked="f" strokeweight=".5pt">
                 <v:textbox>
                   <w:txbxContent>
                     <w:p>
@@ -2802,7 +3006,7 @@
           </mc:Choice>
           <mc:Fallback>
             <w:pict>
-              <v:shape w14:anchorId="26068AF1" id="Text Box 51" o:spid="_x0000_s1034" type="#_x0000_t202" style="position:absolute;margin-left:296.25pt;margin-top:539.25pt;width:285pt;height:84.75pt;z-index:251737088;visibility:visible;mso-wrap-style:square;mso-width-percent:0;mso-height-percent:0;mso-wrap-distance-left:9pt;mso-wrap-distance-top:0;mso-wrap-distance-right:9pt;mso-wrap-distance-bottom:0;mso-position-horizontal:absolute;mso-position-horizontal-relative:page;mso-position-vertical:absolute;mso-position-vertical-relative:text;mso-width-percent:0;mso-height-percent:0;mso-width-relative:margin;mso-height-relative:margin;v-text-anchor:top" o:gfxdata="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" filled="f" stroked="f" strokeweight=".5pt">
+              <v:shape w14:anchorId="26068AF1" id="Text Box 51" o:spid="_x0000_s1038" type="#_x0000_t202" style="position:absolute;margin-left:296.25pt;margin-top:539.25pt;width:285pt;height:84.75pt;z-index:251737088;visibility:visible;mso-wrap-style:square;mso-width-percent:0;mso-height-percent:0;mso-wrap-distance-left:9pt;mso-wrap-distance-top:0;mso-wrap-distance-right:9pt;mso-wrap-distance-bottom:0;mso-position-horizontal:absolute;mso-position-horizontal-relative:page;mso-position-vertical:absolute;mso-position-vertical-relative:text;mso-width-percent:0;mso-height-percent:0;mso-width-relative:margin;mso-height-relative:margin;v-text-anchor:top" o:gfxdata="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" filled="f" stroked="f" strokeweight=".5pt">
                 <v:textbox>
                   <w:txbxContent>
                     <w:p>
@@ -2870,25 +3074,7 @@
                           <w:sz w:val="24"/>
                           <w:szCs w:val="24"/>
                         </w:rPr>
-                        <w:t xml:space="preserve">Managed </w:t>
-                      </w:r>
-                      <w:r>
-                        <w:rPr>
-                          <w:rFonts w:ascii="Times New Roman" w:hAnsi="Times New Roman" w:cs="Times New Roman"/>
-                          <w:color w:val="3C3C3C"/>
-                          <w:sz w:val="24"/>
-                          <w:szCs w:val="24"/>
-                        </w:rPr>
-                        <w:t>incoming and outgoing shipments</w:t>
-                      </w:r>
-                      <w:r>
-                        <w:rPr>
-                          <w:rFonts w:ascii="Times New Roman" w:hAnsi="Times New Roman" w:cs="Times New Roman"/>
-                          <w:color w:val="3C3C3C"/>
-                          <w:sz w:val="24"/>
-                          <w:szCs w:val="24"/>
-                        </w:rPr>
-                        <w:t>.</w:t>
+                        <w:t>Managed incoming and outgoing shipments.</w:t>
                       </w:r>
                     </w:p>
                     <w:p>
@@ -2913,16 +3099,7 @@
                           <w:sz w:val="24"/>
                           <w:szCs w:val="24"/>
                         </w:rPr>
-                        <w:t>Maintained inventory accuracy through regular cycle counting</w:t>
-                      </w:r>
-                      <w:r>
-                        <w:rPr>
-                          <w:rFonts w:ascii="Times New Roman" w:hAnsi="Times New Roman" w:cs="Times New Roman"/>
-                          <w:color w:val="3C3C3C"/>
-                          <w:sz w:val="24"/>
-                          <w:szCs w:val="24"/>
-                        </w:rPr>
-                        <w:t>.</w:t>
+                        <w:t>Maintained inventory accuracy through regular cycle counting.</w:t>
                       </w:r>
                     </w:p>
                   </w:txbxContent>
@@ -3055,7 +3232,7 @@
           </mc:Choice>
           <mc:Fallback>
             <w:pict>
-              <v:shape w14:anchorId="604F479A" id="Text Box 48" o:spid="_x0000_s1035" type="#_x0000_t202" style="position:absolute;margin-left:253.7pt;margin-top:513.85pt;width:230.6pt;height:26.4pt;z-index:251730944;visibility:visible;mso-wrap-style:square;mso-width-percent:0;mso-height-percent:0;mso-wrap-distance-left:9pt;mso-wrap-distance-top:0;mso-wrap-distance-right:9pt;mso-wrap-distance-bottom:0;mso-position-horizontal:absolute;mso-position-horizontal-relative:margin;mso-position-vertical:absolute;mso-position-vertical-relative:text;mso-width-percent:0;mso-height-percent:0;mso-width-relative:margin;mso-height-relative:margin;v-text-anchor:top" o:gfxdata="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" filled="f" stroked="f" strokeweight=".5pt">
+              <v:shape w14:anchorId="604F479A" id="Text Box 48" o:spid="_x0000_s1039" type="#_x0000_t202" style="position:absolute;margin-left:253.7pt;margin-top:513.85pt;width:230.6pt;height:26.4pt;z-index:251730944;visibility:visible;mso-wrap-style:square;mso-width-percent:0;mso-height-percent:0;mso-wrap-distance-left:9pt;mso-wrap-distance-top:0;mso-wrap-distance-right:9pt;mso-wrap-distance-bottom:0;mso-position-horizontal:absolute;mso-position-horizontal-relative:margin;mso-position-vertical:absolute;mso-position-vertical-relative:text;mso-width-percent:0;mso-height-percent:0;mso-width-relative:margin;mso-height-relative:margin;v-text-anchor:top" o:gfxdata="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" filled="f" stroked="f" strokeweight=".5pt">
                 <v:textbox>
                   <w:txbxContent>
                     <w:p>
@@ -3178,22 +3355,22 @@
                                 <w:lang w:val="en-TT"/>
                               </w:rPr>
                             </w:pPr>
-                            <w:bookmarkStart w:id="2" w:name="_Hlk125663658"/>
-                            <w:bookmarkStart w:id="3" w:name="_Hlk125663659"/>
-                            <w:bookmarkStart w:id="4" w:name="_Hlk125663662"/>
-                            <w:bookmarkStart w:id="5" w:name="_Hlk125663663"/>
-                            <w:bookmarkStart w:id="6" w:name="_Hlk125663664"/>
-                            <w:bookmarkStart w:id="7" w:name="_Hlk125663665"/>
-                            <w:bookmarkStart w:id="8" w:name="_Hlk125663666"/>
-                            <w:bookmarkStart w:id="9" w:name="_Hlk125663667"/>
-                            <w:bookmarkStart w:id="10" w:name="_Hlk125663668"/>
-                            <w:bookmarkStart w:id="11" w:name="_Hlk125663669"/>
-                            <w:bookmarkStart w:id="12" w:name="_Hlk125663670"/>
-                            <w:bookmarkStart w:id="13" w:name="_Hlk125663671"/>
-                            <w:bookmarkStart w:id="14" w:name="_Hlk125663672"/>
-                            <w:bookmarkStart w:id="15" w:name="_Hlk125663673"/>
-                            <w:bookmarkStart w:id="16" w:name="_Hlk125663674"/>
-                            <w:bookmarkStart w:id="17" w:name="_Hlk125663675"/>
+                            <w:bookmarkStart w:id="4" w:name="_Hlk125663658"/>
+                            <w:bookmarkStart w:id="5" w:name="_Hlk125663659"/>
+                            <w:bookmarkStart w:id="6" w:name="_Hlk125663662"/>
+                            <w:bookmarkStart w:id="7" w:name="_Hlk125663663"/>
+                            <w:bookmarkStart w:id="8" w:name="_Hlk125663664"/>
+                            <w:bookmarkStart w:id="9" w:name="_Hlk125663665"/>
+                            <w:bookmarkStart w:id="10" w:name="_Hlk125663666"/>
+                            <w:bookmarkStart w:id="11" w:name="_Hlk125663667"/>
+                            <w:bookmarkStart w:id="12" w:name="_Hlk125663668"/>
+                            <w:bookmarkStart w:id="13" w:name="_Hlk125663669"/>
+                            <w:bookmarkStart w:id="14" w:name="_Hlk125663670"/>
+                            <w:bookmarkStart w:id="15" w:name="_Hlk125663671"/>
+                            <w:bookmarkStart w:id="16" w:name="_Hlk125663672"/>
+                            <w:bookmarkStart w:id="17" w:name="_Hlk125663673"/>
+                            <w:bookmarkStart w:id="18" w:name="_Hlk125663674"/>
+                            <w:bookmarkStart w:id="19" w:name="_Hlk125663675"/>
                             <w:r>
                               <w:rPr>
                                 <w:rFonts w:ascii="Times New Roman" w:hAnsi="Times New Roman" w:cs="Times New Roman"/>
@@ -3206,8 +3383,6 @@
                               </w:rPr>
                               <w:t>BTEC Higher National Diploma in Computing</w:t>
                             </w:r>
-                            <w:bookmarkEnd w:id="2"/>
-                            <w:bookmarkEnd w:id="3"/>
                             <w:bookmarkEnd w:id="4"/>
                             <w:bookmarkEnd w:id="5"/>
                             <w:bookmarkEnd w:id="6"/>
@@ -3222,6 +3397,8 @@
                             <w:bookmarkEnd w:id="15"/>
                             <w:bookmarkEnd w:id="16"/>
                             <w:bookmarkEnd w:id="17"/>
+                            <w:bookmarkEnd w:id="18"/>
+                            <w:bookmarkEnd w:id="19"/>
                           </w:p>
                         </w:txbxContent>
                       </wps:txbx>
@@ -3245,7 +3422,7 @@
           </mc:Choice>
           <mc:Fallback>
             <w:pict>
-              <v:shape w14:anchorId="1BC8F1F8" id="Text Box 39" o:spid="_x0000_s1036" type="#_x0000_t202" style="position:absolute;margin-left:252.75pt;margin-top:417.05pt;width:222pt;height:46.5pt;z-index:251716608;visibility:visible;mso-wrap-style:square;mso-width-percent:0;mso-height-percent:0;mso-wrap-distance-left:9pt;mso-wrap-distance-top:0;mso-wrap-distance-right:9pt;mso-wrap-distance-bottom:0;mso-position-horizontal:absolute;mso-position-horizontal-relative:margin;mso-position-vertical:absolute;mso-position-vertical-relative:text;mso-width-percent:0;mso-height-percent:0;mso-width-relative:margin;mso-height-relative:margin;v-text-anchor:top" o:gfxdata="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" filled="f" stroked="f" strokeweight=".5pt">
+              <v:shape w14:anchorId="1BC8F1F8" id="Text Box 39" o:spid="_x0000_s1040" type="#_x0000_t202" style="position:absolute;margin-left:252.75pt;margin-top:417.05pt;width:222pt;height:46.5pt;z-index:251716608;visibility:visible;mso-wrap-style:square;mso-width-percent:0;mso-height-percent:0;mso-wrap-distance-left:9pt;mso-wrap-distance-top:0;mso-wrap-distance-right:9pt;mso-wrap-distance-bottom:0;mso-position-horizontal:absolute;mso-position-horizontal-relative:margin;mso-position-vertical:absolute;mso-position-vertical-relative:text;mso-width-percent:0;mso-height-percent:0;mso-width-relative:margin;mso-height-relative:margin;v-text-anchor:top" o:gfxdata="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" filled="f" stroked="f" strokeweight=".5pt">
                 <v:textbox>
                   <w:txbxContent>
                     <w:p>
@@ -3409,7 +3586,7 @@
           </mc:Choice>
           <mc:Fallback>
             <w:pict>
-              <v:shape w14:anchorId="6BFCC780" id="Text Box 12" o:spid="_x0000_s1037" type="#_x0000_t202" style="position:absolute;margin-left:194.25pt;margin-top:458.25pt;width:63.75pt;height:33.75pt;z-index:251822080;visibility:visible;mso-wrap-style:square;mso-width-percent:0;mso-height-percent:0;mso-wrap-distance-left:9pt;mso-wrap-distance-top:0;mso-wrap-distance-right:9pt;mso-wrap-distance-bottom:0;mso-position-horizontal:absolute;mso-position-horizontal-relative:margin;mso-position-vertical:absolute;mso-position-vertical-relative:text;mso-width-percent:0;mso-height-percent:0;mso-width-relative:margin;mso-height-relative:margin;v-text-anchor:top" o:gfxdata="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" filled="f" stroked="f" strokeweight=".5pt">
+              <v:shape w14:anchorId="6BFCC780" id="Text Box 12" o:spid="_x0000_s1041" type="#_x0000_t202" style="position:absolute;margin-left:194.25pt;margin-top:458.25pt;width:63.75pt;height:33.75pt;z-index:251822080;visibility:visible;mso-wrap-style:square;mso-width-percent:0;mso-height-percent:0;mso-wrap-distance-left:9pt;mso-wrap-distance-top:0;mso-wrap-distance-right:9pt;mso-wrap-distance-bottom:0;mso-position-horizontal:absolute;mso-position-horizontal-relative:margin;mso-position-vertical:absolute;mso-position-vertical-relative:text;mso-width-percent:0;mso-height-percent:0;mso-width-relative:margin;mso-height-relative:margin;v-text-anchor:top" o:gfxdata="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" filled="f" stroked="f" strokeweight=".5pt">
                 <v:textbox>
                   <w:txbxContent>
                     <w:p>
@@ -3564,7 +3741,7 @@
           </mc:Choice>
           <mc:Fallback>
             <w:pict>
-              <v:shape w14:anchorId="6F27FDE1" id="Text Box 33" o:spid="_x0000_s1041" type="#_x0000_t202" style="position:absolute;margin-left:194.55pt;margin-top:416.25pt;width:63.75pt;height:33.75pt;z-index:251704320;visibility:visible;mso-wrap-style:square;mso-width-percent:0;mso-height-percent:0;mso-wrap-distance-left:9pt;mso-wrap-distance-top:0;mso-wrap-distance-right:9pt;mso-wrap-distance-bottom:0;mso-position-horizontal:absolute;mso-position-horizontal-relative:margin;mso-position-vertical:absolute;mso-position-vertical-relative:text;mso-width-percent:0;mso-height-percent:0;mso-width-relative:margin;mso-height-relative:margin;v-text-anchor:top" o:gfxdata="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" filled="f" stroked="f" strokeweight=".5pt">
+              <v:shape w14:anchorId="6F27FDE1" id="Text Box 33" o:spid="_x0000_s1042" type="#_x0000_t202" style="position:absolute;margin-left:194.55pt;margin-top:416.25pt;width:63.75pt;height:33.75pt;z-index:251704320;visibility:visible;mso-wrap-style:square;mso-width-percent:0;mso-height-percent:0;mso-wrap-distance-left:9pt;mso-wrap-distance-top:0;mso-wrap-distance-right:9pt;mso-wrap-distance-bottom:0;mso-position-horizontal:absolute;mso-position-horizontal-relative:margin;mso-position-vertical:absolute;mso-position-vertical-relative:text;mso-width-percent:0;mso-height-percent:0;mso-width-relative:margin;mso-height-relative:margin;v-text-anchor:top" o:gfxdata="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" filled="f" stroked="f" strokeweight=".5pt">
                 <v:textbox>
                   <w:txbxContent>
                     <w:p>
@@ -3708,7 +3885,7 @@
           </mc:Choice>
           <mc:Fallback>
             <w:pict>
-              <v:shape w14:anchorId="234B4DFA" id="Text Box 26" o:spid="_x0000_s1042" type="#_x0000_t202" style="position:absolute;margin-left:-54.75pt;margin-top:87pt;width:159pt;height:32.25pt;z-index:251689984;visibility:visible;mso-wrap-style:square;mso-width-percent:0;mso-height-percent:0;mso-wrap-distance-left:9pt;mso-wrap-distance-top:0;mso-wrap-distance-right:9pt;mso-wrap-distance-bottom:0;mso-position-horizontal:absolute;mso-position-horizontal-relative:text;mso-position-vertical:absolute;mso-position-vertical-relative:text;mso-width-percent:0;mso-height-percent:0;mso-width-relative:margin;mso-height-relative:margin;v-text-anchor:top" o:gfxdata="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" filled="f" stroked="f" strokeweight=".5pt">
+              <v:shape w14:anchorId="234B4DFA" id="Text Box 26" o:spid="_x0000_s1043" type="#_x0000_t202" style="position:absolute;margin-left:-54.75pt;margin-top:87pt;width:159pt;height:32.25pt;z-index:251689984;visibility:visible;mso-wrap-style:square;mso-width-percent:0;mso-height-percent:0;mso-wrap-distance-left:9pt;mso-wrap-distance-top:0;mso-wrap-distance-right:9pt;mso-wrap-distance-bottom:0;mso-position-horizontal:absolute;mso-position-horizontal-relative:text;mso-position-vertical:absolute;mso-position-vertical-relative:text;mso-width-percent:0;mso-height-percent:0;mso-width-relative:margin;mso-height-relative:margin;v-text-anchor:top" o:gfxdata="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" filled="f" stroked="f" strokeweight=".5pt">
                 <v:textbox>
                   <w:txbxContent>
                     <w:p>
@@ -3860,7 +4037,7 @@
           </mc:Choice>
           <mc:Fallback>
             <w:pict>
-              <v:shape w14:anchorId="71483D1B" id="Text Box 54" o:spid="_x0000_s1043" type="#_x0000_t202" style="position:absolute;margin-left:-59.25pt;margin-top:119.25pt;width:267pt;height:200.25pt;z-index:251743232;visibility:visible;mso-wrap-style:square;mso-width-percent:0;mso-height-percent:0;mso-wrap-distance-left:9pt;mso-wrap-distance-top:0;mso-wrap-distance-right:9pt;mso-wrap-distance-bottom:0;mso-position-horizontal:absolute;mso-position-horizontal-relative:margin;mso-position-vertical:absolute;mso-position-vertical-relative:text;mso-width-percent:0;mso-height-percent:0;mso-width-relative:margin;mso-height-relative:margin;v-text-anchor:top" o:gfxdata="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" filled="f" stroked="f" strokeweight=".5pt">
+              <v:shape w14:anchorId="71483D1B" id="Text Box 54" o:spid="_x0000_s1044" type="#_x0000_t202" style="position:absolute;margin-left:-59.25pt;margin-top:119.25pt;width:267pt;height:200.25pt;z-index:251743232;visibility:visible;mso-wrap-style:square;mso-width-percent:0;mso-height-percent:0;mso-wrap-distance-left:9pt;mso-wrap-distance-top:0;mso-wrap-distance-right:9pt;mso-wrap-distance-bottom:0;mso-position-horizontal:absolute;mso-position-horizontal-relative:margin;mso-position-vertical:absolute;mso-position-vertical-relative:text;mso-width-percent:0;mso-height-percent:0;mso-width-relative:margin;mso-height-relative:margin;v-text-anchor:top" o:gfxdata="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" filled="f" stroked="f" strokeweight=".5pt">
                 <v:textbox>
                   <w:txbxContent>
                     <w:p>
@@ -4143,7 +4320,7 @@
           </mc:Choice>
           <mc:Fallback>
             <w:pict>
-              <v:shape w14:anchorId="26A72344" id="Text Box 69" o:spid="_x0000_s1044" type="#_x0000_t202" style="position:absolute;margin-left:-66pt;margin-top:589.5pt;width:159.75pt;height:69.75pt;z-index:251771904;visibility:visible;mso-wrap-style:square;mso-width-percent:0;mso-height-percent:0;mso-wrap-distance-left:9pt;mso-wrap-distance-top:0;mso-wrap-distance-right:9pt;mso-wrap-distance-bottom:0;mso-position-horizontal:absolute;mso-position-horizontal-relative:margin;mso-position-vertical:absolute;mso-position-vertical-relative:text;mso-width-percent:0;mso-height-percent:0;mso-width-relative:margin;mso-height-relative:margin;v-text-anchor:top" o:gfxdata="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" filled="f" stroked="f" strokeweight=".5pt">
+              <v:shape w14:anchorId="26A72344" id="Text Box 69" o:spid="_x0000_s1045" type="#_x0000_t202" style="position:absolute;margin-left:-66pt;margin-top:589.5pt;width:159.75pt;height:69.75pt;z-index:251771904;visibility:visible;mso-wrap-style:square;mso-width-percent:0;mso-height-percent:0;mso-wrap-distance-left:9pt;mso-wrap-distance-top:0;mso-wrap-distance-right:9pt;mso-wrap-distance-bottom:0;mso-position-horizontal:absolute;mso-position-horizontal-relative:margin;mso-position-vertical:absolute;mso-position-vertical-relative:text;mso-width-percent:0;mso-height-percent:0;mso-width-relative:margin;mso-height-relative:margin;v-text-anchor:top" o:gfxdata="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" filled="f" stroked="f" strokeweight=".5pt">
                 <v:textbox>
                   <w:txbxContent>
                     <w:p>
@@ -4406,7 +4583,7 @@
           </mc:Choice>
           <mc:Fallback>
             <w:pict>
-              <v:shape w14:anchorId="362209AB" id="Text Box 36" o:spid="_x0000_s1045" type="#_x0000_t202" style="position:absolute;margin-left:182.2pt;margin-top:570pt;width:63.75pt;height:33.75pt;z-index:251710464;visibility:visible;mso-wrap-style:square;mso-width-percent:0;mso-height-percent:0;mso-wrap-distance-left:9pt;mso-wrap-distance-top:0;mso-wrap-distance-right:9pt;mso-wrap-distance-bottom:0;mso-position-horizontal:absolute;mso-position-horizontal-relative:text;mso-position-vertical:absolute;mso-position-vertical-relative:text;mso-width-percent:0;mso-height-percent:0;mso-width-relative:margin;mso-height-relative:margin;v-text-anchor:top" o:gfxdata="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" filled="f" stroked="f" strokeweight=".5pt">
+              <v:shape w14:anchorId="362209AB" id="Text Box 36" o:spid="_x0000_s1046" type="#_x0000_t202" style="position:absolute;margin-left:182.2pt;margin-top:570pt;width:63.75pt;height:33.75pt;z-index:251710464;visibility:visible;mso-wrap-style:square;mso-width-percent:0;mso-height-percent:0;mso-wrap-distance-left:9pt;mso-wrap-distance-top:0;mso-wrap-distance-right:9pt;mso-wrap-distance-bottom:0;mso-position-horizontal:absolute;mso-position-horizontal-relative:text;mso-position-vertical:absolute;mso-position-vertical-relative:text;mso-width-percent:0;mso-height-percent:0;mso-width-relative:margin;mso-height-relative:margin;v-text-anchor:top" o:gfxdata="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" filled="f" stroked="f" strokeweight=".5pt">
                 <v:textbox>
                   <w:txbxContent>
                     <w:p>
@@ -4538,7 +4715,7 @@
           </mc:Choice>
           <mc:Fallback>
             <w:pict>
-              <v:shape w14:anchorId="55D37559" id="Text Box 31" o:spid="_x0000_s1046" type="#_x0000_t202" style="position:absolute;margin-left:138pt;margin-top:515.25pt;width:150.75pt;height:33.75pt;z-index:251700224;visibility:visible;mso-wrap-style:square;mso-width-percent:0;mso-height-percent:0;mso-wrap-distance-left:9pt;mso-wrap-distance-top:0;mso-wrap-distance-right:9pt;mso-wrap-distance-bottom:0;mso-position-horizontal:absolute;mso-position-horizontal-relative:text;mso-position-vertical:absolute;mso-position-vertical-relative:text;mso-width-percent:0;mso-height-percent:0;mso-width-relative:margin;mso-height-relative:margin;v-text-anchor:top" o:gfxdata="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" filled="f" stroked="f" strokeweight=".5pt">
+              <v:shape w14:anchorId="55D37559" id="Text Box 31" o:spid="_x0000_s1047" type="#_x0000_t202" style="position:absolute;margin-left:138pt;margin-top:515.25pt;width:150.75pt;height:33.75pt;z-index:251700224;visibility:visible;mso-wrap-style:square;mso-width-percent:0;mso-height-percent:0;mso-wrap-distance-left:9pt;mso-wrap-distance-top:0;mso-wrap-distance-right:9pt;mso-wrap-distance-bottom:0;mso-position-horizontal:absolute;mso-position-horizontal-relative:text;mso-position-vertical:absolute;mso-position-vertical-relative:text;mso-width-percent:0;mso-height-percent:0;mso-width-relative:margin;mso-height-relative:margin;v-text-anchor:top" o:gfxdata="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" filled="f" stroked="f" strokeweight=".5pt">
                 <v:textbox>
                   <w:txbxContent>
                     <w:p>
@@ -4656,7 +4833,7 @@
           </mc:Choice>
           <mc:Fallback>
             <w:pict>
-              <v:shape w14:anchorId="448B44BC" id="Text Box 93" o:spid="_x0000_s1047" type="#_x0000_t202" style="position:absolute;margin-left:125.5pt;margin-top:570pt;width:63.75pt;height:33.75pt;z-index:251808768;visibility:visible;mso-wrap-style:square;mso-width-percent:0;mso-height-percent:0;mso-wrap-distance-left:9pt;mso-wrap-distance-top:0;mso-wrap-distance-right:9pt;mso-wrap-distance-bottom:0;mso-position-horizontal:absolute;mso-position-horizontal-relative:text;mso-position-vertical:absolute;mso-position-vertical-relative:text;mso-width-percent:0;mso-height-percent:0;mso-width-relative:margin;mso-height-relative:margin;v-text-anchor:top" o:gfxdata="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" filled="f" stroked="f" strokeweight=".5pt">
+              <v:shape w14:anchorId="448B44BC" id="Text Box 93" o:spid="_x0000_s1048" type="#_x0000_t202" style="position:absolute;margin-left:125.5pt;margin-top:570pt;width:63.75pt;height:33.75pt;z-index:251808768;visibility:visible;mso-wrap-style:square;mso-width-percent:0;mso-height-percent:0;mso-wrap-distance-left:9pt;mso-wrap-distance-top:0;mso-wrap-distance-right:9pt;mso-wrap-distance-bottom:0;mso-position-horizontal:absolute;mso-position-horizontal-relative:text;mso-position-vertical:absolute;mso-position-vertical-relative:text;mso-width-percent:0;mso-height-percent:0;mso-width-relative:margin;mso-height-relative:margin;v-text-anchor:top" o:gfxdata="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" filled="f" stroked="f" strokeweight=".5pt">
                 <v:textbox>
                   <w:txbxContent>
                     <w:p>
@@ -4776,7 +4953,7 @@
           </mc:Choice>
           <mc:Fallback>
             <w:pict>
-              <v:shape w14:anchorId="03FA04EB" id="Text Box 94" o:spid="_x0000_s1048" type="#_x0000_t202" style="position:absolute;margin-left:155.25pt;margin-top:570.75pt;width:63.75pt;height:33.75pt;z-index:251810816;visibility:visible;mso-wrap-style:square;mso-width-percent:0;mso-height-percent:0;mso-wrap-distance-left:9pt;mso-wrap-distance-top:0;mso-wrap-distance-right:9pt;mso-wrap-distance-bottom:0;mso-position-horizontal:absolute;mso-position-horizontal-relative:text;mso-position-vertical:absolute;mso-position-vertical-relative:text;mso-width-percent:0;mso-height-percent:0;mso-width-relative:margin;mso-height-relative:margin;v-text-anchor:top" o:gfxdata="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" filled="f" stroked="f" strokeweight=".5pt">
+              <v:shape w14:anchorId="03FA04EB" id="Text Box 94" o:spid="_x0000_s1049" type="#_x0000_t202" style="position:absolute;margin-left:155.25pt;margin-top:570.75pt;width:63.75pt;height:33.75pt;z-index:251810816;visibility:visible;mso-wrap-style:square;mso-width-percent:0;mso-height-percent:0;mso-wrap-distance-left:9pt;mso-wrap-distance-top:0;mso-wrap-distance-right:9pt;mso-wrap-distance-bottom:0;mso-position-horizontal:absolute;mso-position-horizontal-relative:text;mso-position-vertical:absolute;mso-position-vertical-relative:text;mso-width-percent:0;mso-height-percent:0;mso-width-relative:margin;mso-height-relative:margin;v-text-anchor:top" o:gfxdata="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" filled="f" stroked="f" strokeweight=".5pt">
                 <v:textbox>
                   <w:txbxContent>
                     <w:p>
@@ -4910,7 +5087,7 @@
           </mc:Choice>
           <mc:Fallback>
             <w:pict>
-              <v:shape w14:anchorId="25C8828E" id="Text Box 37" o:spid="_x0000_s1049" type="#_x0000_t202" style="position:absolute;margin-left:163.1pt;margin-top:662.75pt;width:63.75pt;height:33.75pt;z-index:251712512;visibility:visible;mso-wrap-style:square;mso-width-percent:0;mso-height-percent:0;mso-wrap-distance-left:9pt;mso-wrap-distance-top:0;mso-wrap-distance-right:9pt;mso-wrap-distance-bottom:0;mso-position-horizontal:absolute;mso-position-horizontal-relative:text;mso-position-vertical:absolute;mso-position-vertical-relative:text;mso-width-percent:0;mso-height-percent:0;mso-width-relative:margin;mso-height-relative:margin;v-text-anchor:top" o:gfxdata="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" filled="f" stroked="f" strokeweight=".5pt">
+              <v:shape w14:anchorId="25C8828E" id="Text Box 37" o:spid="_x0000_s1050" type="#_x0000_t202" style="position:absolute;margin-left:163.1pt;margin-top:662.75pt;width:63.75pt;height:33.75pt;z-index:251712512;visibility:visible;mso-wrap-style:square;mso-width-percent:0;mso-height-percent:0;mso-wrap-distance-left:9pt;mso-wrap-distance-top:0;mso-wrap-distance-right:9pt;mso-wrap-distance-bottom:0;mso-position-horizontal:absolute;mso-position-horizontal-relative:text;mso-position-vertical:absolute;mso-position-vertical-relative:text;mso-width-percent:0;mso-height-percent:0;mso-width-relative:margin;mso-height-relative:margin;v-text-anchor:top" o:gfxdata="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" filled="f" stroked="f" strokeweight=".5pt">
                 <v:textbox>
                   <w:txbxContent>
                     <w:p>
@@ -5046,7 +5223,7 @@
           </mc:Choice>
           <mc:Fallback>
             <w:pict>
-              <v:shape w14:anchorId="14F74B8E" id="Text Box 9" o:spid="_x0000_s1050" type="#_x0000_t202" style="position:absolute;margin-left:539.1pt;margin-top:128.25pt;width:38.25pt;height:25.5pt;z-index:251817984;visibility:visible;mso-wrap-style:square;mso-width-percent:0;mso-height-percent:0;mso-wrap-distance-left:9pt;mso-wrap-distance-top:0;mso-wrap-distance-right:9pt;mso-wrap-distance-bottom:0;mso-position-horizontal:absolute;mso-position-horizontal-relative:page;mso-position-vertical:absolute;mso-position-vertical-relative:text;mso-width-percent:0;mso-height-percent:0;mso-width-relative:margin;mso-height-relative:margin;v-text-anchor:top" o:gfxdata="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" filled="f" stroked="f" strokeweight=".5pt">
+              <v:shape w14:anchorId="14F74B8E" id="Text Box 9" o:spid="_x0000_s1051" type="#_x0000_t202" style="position:absolute;margin-left:539.1pt;margin-top:128.25pt;width:38.25pt;height:25.5pt;z-index:251817984;visibility:visible;mso-wrap-style:square;mso-width-percent:0;mso-height-percent:0;mso-wrap-distance-left:9pt;mso-wrap-distance-top:0;mso-wrap-distance-right:9pt;mso-wrap-distance-bottom:0;mso-position-horizontal:absolute;mso-position-horizontal-relative:page;mso-position-vertical:absolute;mso-position-vertical-relative:text;mso-width-percent:0;mso-height-percent:0;mso-width-relative:margin;mso-height-relative:margin;v-text-anchor:top" o:gfxdata="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" filled="f" stroked="f" strokeweight=".5pt">
                 <v:shadow on="t" color="black" opacity="26214f" origin=".5,-.5" offset="-.74836mm,.74836mm"/>
                 <v:textbox>
                   <w:txbxContent>
@@ -5196,7 +5373,7 @@
           </mc:Choice>
           <mc:Fallback>
             <w:pict>
-              <v:shape w14:anchorId="1B3CDB9D" id="Text Box 79" o:spid="_x0000_s1051" type="#_x0000_t202" style="position:absolute;margin-left:-19.5pt;margin-top:127.5pt;width:38.25pt;height:25.5pt;z-index:251786240;visibility:visible;mso-wrap-style:square;mso-width-percent:0;mso-height-percent:0;mso-wrap-distance-left:9pt;mso-wrap-distance-top:0;mso-wrap-distance-right:9pt;mso-wrap-distance-bottom:0;mso-position-horizontal:absolute;mso-position-horizontal-relative:right-margin-area;mso-position-vertical:absolute;mso-position-vertical-relative:text;mso-width-percent:0;mso-height-percent:0;mso-width-relative:margin;mso-height-relative:margin;v-text-anchor:top" o:gfxdata="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" filled="f" stroked="f" strokeweight=".5pt">
+              <v:shape w14:anchorId="1B3CDB9D" id="Text Box 79" o:spid="_x0000_s1052" type="#_x0000_t202" style="position:absolute;margin-left:-19.5pt;margin-top:127.5pt;width:38.25pt;height:25.5pt;z-index:251786240;visibility:visible;mso-wrap-style:square;mso-width-percent:0;mso-height-percent:0;mso-wrap-distance-left:9pt;mso-wrap-distance-top:0;mso-wrap-distance-right:9pt;mso-wrap-distance-bottom:0;mso-position-horizontal:absolute;mso-position-horizontal-relative:right-margin-area;mso-position-vertical:absolute;mso-position-vertical-relative:text;mso-width-percent:0;mso-height-percent:0;mso-width-relative:margin;mso-height-relative:margin;v-text-anchor:top" o:gfxdata="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" filled="f" stroked="f" strokeweight=".5pt">
                 <v:shadow on="t" color="black" opacity="26214f" origin=".5,-.5" offset="-.74836mm,.74836mm"/>
                 <v:textbox>
                   <w:txbxContent>
@@ -5346,7 +5523,7 @@
           </mc:Choice>
           <mc:Fallback>
             <w:pict>
-              <v:shape w14:anchorId="5DDA2369" id="Text Box 78" o:spid="_x0000_s1052" type="#_x0000_t202" style="position:absolute;margin-left:386.85pt;margin-top:126.75pt;width:45.75pt;height:25.5pt;z-index:251784192;visibility:visible;mso-wrap-style:square;mso-width-percent:0;mso-height-percent:0;mso-wrap-distance-left:9pt;mso-wrap-distance-top:0;mso-wrap-distance-right:9pt;mso-wrap-distance-bottom:0;mso-position-horizontal:absolute;mso-position-horizontal-relative:margin;mso-position-vertical:absolute;mso-position-vertical-relative:text;mso-width-percent:0;mso-height-percent:0;mso-width-relative:margin;mso-height-relative:margin;v-text-anchor:top" o:gfxdata="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" filled="f" stroked="f" strokeweight=".5pt">
+              <v:shape w14:anchorId="5DDA2369" id="Text Box 78" o:spid="_x0000_s1053" type="#_x0000_t202" style="position:absolute;margin-left:386.85pt;margin-top:126.75pt;width:45.75pt;height:25.5pt;z-index:251784192;visibility:visible;mso-wrap-style:square;mso-width-percent:0;mso-height-percent:0;mso-wrap-distance-left:9pt;mso-wrap-distance-top:0;mso-wrap-distance-right:9pt;mso-wrap-distance-bottom:0;mso-position-horizontal:absolute;mso-position-horizontal-relative:margin;mso-position-vertical:absolute;mso-position-vertical-relative:text;mso-width-percent:0;mso-height-percent:0;mso-width-relative:margin;mso-height-relative:margin;v-text-anchor:top" o:gfxdata="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" filled="f" stroked="f" strokeweight=".5pt">
                 <v:shadow on="t" color="black" opacity="26214f" origin=".5,-.5" offset="-.74836mm,.74836mm"/>
                 <v:textbox>
                   <w:txbxContent>
@@ -5496,7 +5673,7 @@
           </mc:Choice>
           <mc:Fallback>
             <w:pict>
-              <v:shape w14:anchorId="40DDA2FC" id="Text Box 77" o:spid="_x0000_s1053" type="#_x0000_t202" style="position:absolute;margin-left:317.25pt;margin-top:126.75pt;width:69.75pt;height:23.25pt;z-index:251782144;visibility:visible;mso-wrap-style:square;mso-width-percent:0;mso-height-percent:0;mso-wrap-distance-left:9pt;mso-wrap-distance-top:0;mso-wrap-distance-right:9pt;mso-wrap-distance-bottom:0;mso-position-horizontal:absolute;mso-position-horizontal-relative:margin;mso-position-vertical:absolute;mso-position-vertical-relative:text;mso-width-percent:0;mso-height-percent:0;mso-width-relative:margin;mso-height-relative:margin;v-text-anchor:top" o:gfxdata="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" filled="f" stroked="f" strokeweight=".5pt">
+              <v:shape w14:anchorId="40DDA2FC" id="Text Box 77" o:spid="_x0000_s1054" type="#_x0000_t202" style="position:absolute;margin-left:317.25pt;margin-top:126.75pt;width:69.75pt;height:23.25pt;z-index:251782144;visibility:visible;mso-wrap-style:square;mso-width-percent:0;mso-height-percent:0;mso-wrap-distance-left:9pt;mso-wrap-distance-top:0;mso-wrap-distance-right:9pt;mso-wrap-distance-bottom:0;mso-position-horizontal:absolute;mso-position-horizontal-relative:margin;mso-position-vertical:absolute;mso-position-vertical-relative:text;mso-width-percent:0;mso-height-percent:0;mso-width-relative:margin;mso-height-relative:margin;v-text-anchor:top" o:gfxdata="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" filled="f" stroked="f" strokeweight=".5pt">
                 <v:shadow on="t" color="black" opacity="26214f" origin=".5,-.5" offset="-.74836mm,.74836mm"/>
                 <v:textbox>
                   <w:txbxContent>
@@ -5646,7 +5823,7 @@
           </mc:Choice>
           <mc:Fallback>
             <w:pict>
-              <v:shape w14:anchorId="44FC7E4E" id="Text Box 76" o:spid="_x0000_s1054" type="#_x0000_t202" style="position:absolute;margin-left:270.75pt;margin-top:126.8pt;width:48.75pt;height:22.45pt;z-index:251780096;visibility:visible;mso-wrap-style:square;mso-width-percent:0;mso-height-percent:0;mso-wrap-distance-left:9pt;mso-wrap-distance-top:0;mso-wrap-distance-right:9pt;mso-wrap-distance-bottom:0;mso-position-horizontal:absolute;mso-position-horizontal-relative:margin;mso-position-vertical:absolute;mso-position-vertical-relative:text;mso-width-percent:0;mso-height-percent:0;mso-width-relative:margin;mso-height-relative:margin;v-text-anchor:top" o:gfxdata="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" filled="f" stroked="f" strokeweight=".5pt">
+              <v:shape w14:anchorId="44FC7E4E" id="Text Box 76" o:spid="_x0000_s1055" type="#_x0000_t202" style="position:absolute;margin-left:270.75pt;margin-top:126.8pt;width:48.75pt;height:22.45pt;z-index:251780096;visibility:visible;mso-wrap-style:square;mso-width-percent:0;mso-height-percent:0;mso-wrap-distance-left:9pt;mso-wrap-distance-top:0;mso-wrap-distance-right:9pt;mso-wrap-distance-bottom:0;mso-position-horizontal:absolute;mso-position-horizontal-relative:margin;mso-position-vertical:absolute;mso-position-vertical-relative:text;mso-width-percent:0;mso-height-percent:0;mso-width-relative:margin;mso-height-relative:margin;v-text-anchor:top" o:gfxdata="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" filled="f" stroked="f" strokeweight=".5pt">
                 <v:shadow on="t" color="black" opacity="26214f" origin=".5,-.5" offset="-.74836mm,.74836mm"/>
                 <v:textbox>
                   <w:txbxContent>
@@ -5810,7 +5987,7 @@
           </mc:Choice>
           <mc:Fallback>
             <w:pict>
-              <v:shape w14:anchorId="40B6720C" id="Text Box 55" o:spid="_x0000_s1055" type="#_x0000_t202" style="position:absolute;margin-left:217.5pt;margin-top:126.75pt;width:48.75pt;height:22.45pt;z-index:251745280;visibility:visible;mso-wrap-style:square;mso-width-percent:0;mso-height-percent:0;mso-wrap-distance-left:9pt;mso-wrap-distance-top:0;mso-wrap-distance-right:9pt;mso-wrap-distance-bottom:0;mso-position-horizontal:absolute;mso-position-horizontal-relative:margin;mso-position-vertical:absolute;mso-position-vertical-relative:text;mso-width-percent:0;mso-height-percent:0;mso-width-relative:margin;mso-height-relative:margin;v-text-anchor:top" o:gfxdata="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" filled="f" stroked="f" strokeweight=".5pt">
+              <v:shape w14:anchorId="40B6720C" id="Text Box 55" o:spid="_x0000_s1056" type="#_x0000_t202" style="position:absolute;margin-left:217.5pt;margin-top:126.75pt;width:48.75pt;height:22.45pt;z-index:251745280;visibility:visible;mso-wrap-style:square;mso-width-percent:0;mso-height-percent:0;mso-wrap-distance-left:9pt;mso-wrap-distance-top:0;mso-wrap-distance-right:9pt;mso-wrap-distance-bottom:0;mso-position-horizontal:absolute;mso-position-horizontal-relative:margin;mso-position-vertical:absolute;mso-position-vertical-relative:text;mso-width-percent:0;mso-height-percent:0;mso-width-relative:margin;mso-height-relative:margin;v-text-anchor:top" o:gfxdata="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" filled="f" stroked="f" strokeweight=".5pt">
                 <v:shadow on="t" color="black" opacity="26214f" origin=".5,-.5" offset="-.74836mm,.74836mm"/>
                 <v:textbox>
                   <w:txbxContent>
@@ -5956,7 +6133,7 @@
           </mc:Choice>
           <mc:Fallback>
             <w:pict>
-              <v:shape w14:anchorId="7563E9B7" id="Text Box 28" o:spid="_x0000_s1056" type="#_x0000_t202" style="position:absolute;margin-left:0;margin-top:391.5pt;width:119.25pt;height:43.5pt;z-index:251694080;visibility:visible;mso-wrap-style:square;mso-width-percent:0;mso-height-percent:0;mso-wrap-distance-left:9pt;mso-wrap-distance-top:0;mso-wrap-distance-right:9pt;mso-wrap-distance-bottom:0;mso-position-horizontal:center;mso-position-horizontal-relative:margin;mso-position-vertical:absolute;mso-position-vertical-relative:text;mso-width-percent:0;mso-height-percent:0;mso-width-relative:margin;mso-height-relative:margin;v-text-anchor:top" o:gfxdata="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" filled="f" stroked="f" strokeweight=".5pt">
+              <v:shape w14:anchorId="7563E9B7" id="Text Box 28" o:spid="_x0000_s1057" type="#_x0000_t202" style="position:absolute;margin-left:0;margin-top:391.5pt;width:119.25pt;height:43.5pt;z-index:251694080;visibility:visible;mso-wrap-style:square;mso-width-percent:0;mso-height-percent:0;mso-wrap-distance-left:9pt;mso-wrap-distance-top:0;mso-wrap-distance-right:9pt;mso-wrap-distance-bottom:0;mso-position-horizontal:center;mso-position-horizontal-relative:margin;mso-position-vertical:absolute;mso-position-vertical-relative:text;mso-width-percent:0;mso-height-percent:0;mso-width-relative:margin;mso-height-relative:margin;v-text-anchor:top" o:gfxdata="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" filled="f" stroked="f" strokeweight=".5pt">
                 <v:textbox>
                   <w:txbxContent>
                     <w:p>
@@ -6093,7 +6270,7 @@
           </mc:Choice>
           <mc:Fallback>
             <w:pict>
-              <v:shape w14:anchorId="0D5FAFC8" id="Text Box 88" o:spid="_x0000_s1057" type="#_x0000_t202" style="position:absolute;margin-left:278.25pt;margin-top:339.95pt;width:235.5pt;height:38.25pt;z-index:251804672;visibility:visible;mso-wrap-style:square;mso-width-percent:0;mso-height-percent:0;mso-wrap-distance-left:9pt;mso-wrap-distance-top:0;mso-wrap-distance-right:9pt;mso-wrap-distance-bottom:0;mso-position-horizontal:absolute;mso-position-horizontal-relative:margin;mso-position-vertical:absolute;mso-position-vertical-relative:text;mso-width-percent:0;mso-height-percent:0;mso-width-relative:margin;mso-height-relative:margin;v-text-anchor:top" o:gfxdata="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" filled="f" stroked="f" strokeweight=".5pt">
+              <v:shape w14:anchorId="0D5FAFC8" id="Text Box 88" o:spid="_x0000_s1058" type="#_x0000_t202" style="position:absolute;margin-left:278.25pt;margin-top:339.95pt;width:235.5pt;height:38.25pt;z-index:251804672;visibility:visible;mso-wrap-style:square;mso-width-percent:0;mso-height-percent:0;mso-wrap-distance-left:9pt;mso-wrap-distance-top:0;mso-wrap-distance-right:9pt;mso-wrap-distance-bottom:0;mso-position-horizontal:absolute;mso-position-horizontal-relative:margin;mso-position-vertical:absolute;mso-position-vertical-relative:text;mso-width-percent:0;mso-height-percent:0;mso-width-relative:margin;mso-height-relative:margin;v-text-anchor:top" o:gfxdata="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" filled="f" stroked="f" strokeweight=".5pt">
                 <v:shadow on="t" color="black" opacity="26214f" origin=".5,-.5" offset="-.74836mm,.74836mm"/>
                 <v:textbox>
                   <w:txbxContent>
@@ -6259,7 +6436,7 @@
           </mc:Choice>
           <mc:Fallback>
             <w:pict>
-              <v:shape w14:anchorId="58EBE3FB" id="Text Box 81" o:spid="_x0000_s1058" type="#_x0000_t202" style="position:absolute;margin-left:348.6pt;margin-top:195.75pt;width:243pt;height:27pt;z-index:251790336;visibility:visible;mso-wrap-style:square;mso-width-percent:0;mso-height-percent:0;mso-wrap-distance-left:9pt;mso-wrap-distance-top:0;mso-wrap-distance-right:9pt;mso-wrap-distance-bottom:0;mso-position-horizontal:absolute;mso-position-horizontal-relative:page;mso-position-vertical:absolute;mso-position-vertical-relative:text;mso-width-percent:0;mso-height-percent:0;mso-width-relative:margin;mso-height-relative:margin;v-text-anchor:top" o:gfxdata="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" filled="f" stroked="f" strokeweight=".5pt">
+              <v:shape w14:anchorId="58EBE3FB" id="Text Box 81" o:spid="_x0000_s1059" type="#_x0000_t202" style="position:absolute;margin-left:348.6pt;margin-top:195.75pt;width:243pt;height:27pt;z-index:251790336;visibility:visible;mso-wrap-style:square;mso-width-percent:0;mso-height-percent:0;mso-wrap-distance-left:9pt;mso-wrap-distance-top:0;mso-wrap-distance-right:9pt;mso-wrap-distance-bottom:0;mso-position-horizontal:absolute;mso-position-horizontal-relative:page;mso-position-vertical:absolute;mso-position-vertical-relative:text;mso-width-percent:0;mso-height-percent:0;mso-width-relative:margin;mso-height-relative:margin;v-text-anchor:top" o:gfxdata="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" filled="f" stroked="f" strokeweight=".5pt">
                 <v:shadow on="t" color="black" opacity="26214f" origin=".5,-.5" offset="-.74836mm,.74836mm"/>
                 <v:textbox>
                   <w:txbxContent>
@@ -6441,7 +6618,7 @@
           </mc:Choice>
           <mc:Fallback>
             <w:pict>
-              <v:shape w14:anchorId="4BE563F9" id="Text Box 86" o:spid="_x0000_s1059" type="#_x0000_t202" style="position:absolute;margin-left:277.5pt;margin-top:291.75pt;width:220.5pt;height:26.25pt;z-index:251800576;visibility:visible;mso-wrap-style:square;mso-width-percent:0;mso-height-percent:0;mso-wrap-distance-left:9pt;mso-wrap-distance-top:0;mso-wrap-distance-right:9pt;mso-wrap-distance-bottom:0;mso-position-horizontal:absolute;mso-position-horizontal-relative:margin;mso-position-vertical:absolute;mso-position-vertical-relative:text;mso-width-percent:0;mso-height-percent:0;mso-width-relative:margin;mso-height-relative:margin;v-text-anchor:top" o:gfxdata="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" filled="f" stroked="f" strokeweight=".5pt">
+              <v:shape w14:anchorId="4BE563F9" id="Text Box 86" o:spid="_x0000_s1060" type="#_x0000_t202" style="position:absolute;margin-left:277.5pt;margin-top:291.75pt;width:220.5pt;height:26.25pt;z-index:251800576;visibility:visible;mso-wrap-style:square;mso-width-percent:0;mso-height-percent:0;mso-wrap-distance-left:9pt;mso-wrap-distance-top:0;mso-wrap-distance-right:9pt;mso-wrap-distance-bottom:0;mso-position-horizontal:absolute;mso-position-horizontal-relative:margin;mso-position-vertical:absolute;mso-position-vertical-relative:text;mso-width-percent:0;mso-height-percent:0;mso-width-relative:margin;mso-height-relative:margin;v-text-anchor:top" o:gfxdata="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" filled="f" stroked="f" strokeweight=".5pt">
                 <v:shadow on="t" color="black" opacity="26214f" origin=".5,-.5" offset="-.74836mm,.74836mm"/>
                 <v:textbox>
                   <w:txbxContent>
@@ -6592,7 +6769,7 @@
           </mc:Choice>
           <mc:Fallback>
             <w:pict>
-              <v:shape w14:anchorId="6BAA7533" id="Text Box 85" o:spid="_x0000_s1060" type="#_x0000_t202" style="position:absolute;margin-left:243.75pt;margin-top:274.5pt;width:189pt;height:25.5pt;z-index:251798528;visibility:visible;mso-wrap-style:square;mso-width-percent:0;mso-height-percent:0;mso-wrap-distance-left:9pt;mso-wrap-distance-top:0;mso-wrap-distance-right:9pt;mso-wrap-distance-bottom:0;mso-position-horizontal:absolute;mso-position-horizontal-relative:margin;mso-position-vertical:absolute;mso-position-vertical-relative:text;mso-width-percent:0;mso-height-percent:0;mso-width-relative:margin;mso-height-relative:margin;v-text-anchor:top" o:gfxdata="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" filled="f" stroked="f" strokeweight=".5pt">
+              <v:shape w14:anchorId="6BAA7533" id="Text Box 85" o:spid="_x0000_s1061" type="#_x0000_t202" style="position:absolute;margin-left:243.75pt;margin-top:274.5pt;width:189pt;height:25.5pt;z-index:251798528;visibility:visible;mso-wrap-style:square;mso-width-percent:0;mso-height-percent:0;mso-wrap-distance-left:9pt;mso-wrap-distance-top:0;mso-wrap-distance-right:9pt;mso-wrap-distance-bottom:0;mso-position-horizontal:absolute;mso-position-horizontal-relative:margin;mso-position-vertical:absolute;mso-position-vertical-relative:text;mso-width-percent:0;mso-height-percent:0;mso-width-relative:margin;mso-height-relative:margin;v-text-anchor:top" o:gfxdata="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" filled="f" stroked="f" strokeweight=".5pt">
                 <v:textbox>
                   <w:txbxContent>
                     <w:p>
@@ -6717,7 +6894,7 @@
           </mc:Choice>
           <mc:Fallback>
             <w:pict>
-              <v:shape w14:anchorId="167748DF" id="Text Box 83" o:spid="_x0000_s1061" type="#_x0000_t202" style="position:absolute;margin-left:244.5pt;margin-top:219.75pt;width:189pt;height:25.5pt;z-index:251794432;visibility:visible;mso-wrap-style:square;mso-width-percent:0;mso-height-percent:0;mso-wrap-distance-left:9pt;mso-wrap-distance-top:0;mso-wrap-distance-right:9pt;mso-wrap-distance-bottom:0;mso-position-horizontal:absolute;mso-position-horizontal-relative:margin;mso-position-vertical:absolute;mso-position-vertical-relative:text;mso-width-percent:0;mso-height-percent:0;mso-width-relative:margin;mso-height-relative:margin;v-text-anchor:top" o:gfxdata="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" filled="f" stroked="f" strokeweight=".5pt">
+              <v:shape w14:anchorId="167748DF" id="Text Box 83" o:spid="_x0000_s1062" type="#_x0000_t202" style="position:absolute;margin-left:244.5pt;margin-top:219.75pt;width:189pt;height:25.5pt;z-index:251794432;visibility:visible;mso-wrap-style:square;mso-width-percent:0;mso-height-percent:0;mso-wrap-distance-left:9pt;mso-wrap-distance-top:0;mso-wrap-distance-right:9pt;mso-wrap-distance-bottom:0;mso-position-horizontal:absolute;mso-position-horizontal-relative:margin;mso-position-vertical:absolute;mso-position-vertical-relative:text;mso-width-percent:0;mso-height-percent:0;mso-width-relative:margin;mso-height-relative:margin;v-text-anchor:top" o:gfxdata="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" filled="f" stroked="f" strokeweight=".5pt">
                 <v:textbox>
                   <w:txbxContent>
                     <w:p>
@@ -6857,7 +7034,7 @@
           </mc:Choice>
           <mc:Fallback>
             <w:pict>
-              <v:shape w14:anchorId="2490BB07" id="Text Box 84" o:spid="_x0000_s1062" type="#_x0000_t202" style="position:absolute;margin-left:276.65pt;margin-top:238.5pt;width:239.25pt;height:38.25pt;z-index:251796480;visibility:visible;mso-wrap-style:square;mso-width-percent:0;mso-height-percent:0;mso-wrap-distance-left:9pt;mso-wrap-distance-top:0;mso-wrap-distance-right:9pt;mso-wrap-distance-bottom:0;mso-position-horizontal:absolute;mso-position-horizontal-relative:margin;mso-position-vertical:absolute;mso-position-vertical-relative:text;mso-width-percent:0;mso-height-percent:0;mso-width-relative:margin;mso-height-relative:margin;v-text-anchor:top" o:gfxdata="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" filled="f" stroked="f" strokeweight=".5pt">
+              <v:shape w14:anchorId="2490BB07" id="Text Box 84" o:spid="_x0000_s1063" type="#_x0000_t202" style="position:absolute;margin-left:276.65pt;margin-top:238.5pt;width:239.25pt;height:38.25pt;z-index:251796480;visibility:visible;mso-wrap-style:square;mso-width-percent:0;mso-height-percent:0;mso-wrap-distance-left:9pt;mso-wrap-distance-top:0;mso-wrap-distance-right:9pt;mso-wrap-distance-bottom:0;mso-position-horizontal:absolute;mso-position-horizontal-relative:margin;mso-position-vertical:absolute;mso-position-vertical-relative:text;mso-width-percent:0;mso-height-percent:0;mso-width-relative:margin;mso-height-relative:margin;v-text-anchor:top" o:gfxdata="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" filled="f" stroked="f" strokeweight=".5pt">
                 <v:shadow on="t" color="black" opacity="26214f" origin=".5,-.5" offset="-.74836mm,.74836mm"/>
                 <v:textbox>
                   <w:txbxContent>
@@ -6992,7 +7169,7 @@
           </mc:Choice>
           <mc:Fallback>
             <w:pict>
-              <v:shape w14:anchorId="1C190D11" id="Text Box 82" o:spid="_x0000_s1063" type="#_x0000_t202" style="position:absolute;margin-left:244.5pt;margin-top:177pt;width:189pt;height:25.5pt;z-index:251792384;visibility:visible;mso-wrap-style:square;mso-width-percent:0;mso-height-percent:0;mso-wrap-distance-left:9pt;mso-wrap-distance-top:0;mso-wrap-distance-right:9pt;mso-wrap-distance-bottom:0;mso-position-horizontal:absolute;mso-position-horizontal-relative:margin;mso-position-vertical:absolute;mso-position-vertical-relative:text;mso-width-percent:0;mso-height-percent:0;mso-width-relative:margin;mso-height-relative:margin;v-text-anchor:top" o:gfxdata="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" filled="f" stroked="f" strokeweight=".5pt">
+              <v:shape w14:anchorId="1C190D11" id="Text Box 82" o:spid="_x0000_s1064" type="#_x0000_t202" style="position:absolute;margin-left:244.5pt;margin-top:177pt;width:189pt;height:25.5pt;z-index:251792384;visibility:visible;mso-wrap-style:square;mso-width-percent:0;mso-height-percent:0;mso-wrap-distance-left:9pt;mso-wrap-distance-top:0;mso-wrap-distance-right:9pt;mso-wrap-distance-bottom:0;mso-position-horizontal:absolute;mso-position-horizontal-relative:margin;mso-position-vertical:absolute;mso-position-vertical-relative:text;mso-width-percent:0;mso-height-percent:0;mso-width-relative:margin;mso-height-relative:margin;v-text-anchor:top" o:gfxdata="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" filled="f" stroked="f" strokeweight=".5pt">
                 <v:textbox>
                   <w:txbxContent>
                     <w:p>
@@ -7116,7 +7293,7 @@
           </mc:Choice>
           <mc:Fallback>
             <w:pict>
-              <v:shape w14:anchorId="5D37F8BB" id="Text Box 80" o:spid="_x0000_s1064" type="#_x0000_t202" style="position:absolute;margin-left:236.05pt;margin-top:148.5pt;width:287.25pt;height:33pt;z-index:251788288;visibility:visible;mso-wrap-style:square;mso-width-percent:0;mso-height-percent:0;mso-wrap-distance-left:9pt;mso-wrap-distance-top:0;mso-wrap-distance-right:9pt;mso-wrap-distance-bottom:0;mso-position-horizontal:right;mso-position-horizontal-relative:page;mso-position-vertical:absolute;mso-position-vertical-relative:text;mso-width-percent:0;mso-height-percent:0;mso-width-relative:margin;mso-height-relative:margin;v-text-anchor:top" o:gfxdata="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" filled="f" stroked="f" strokeweight=".5pt">
+              <v:shape w14:anchorId="5D37F8BB" id="Text Box 80" o:spid="_x0000_s1065" type="#_x0000_t202" style="position:absolute;margin-left:236.05pt;margin-top:148.5pt;width:287.25pt;height:33pt;z-index:251788288;visibility:visible;mso-wrap-style:square;mso-width-percent:0;mso-height-percent:0;mso-wrap-distance-left:9pt;mso-wrap-distance-top:0;mso-wrap-distance-right:9pt;mso-wrap-distance-bottom:0;mso-position-horizontal:right;mso-position-horizontal-relative:page;mso-position-vertical:absolute;mso-position-vertical-relative:text;mso-width-percent:0;mso-height-percent:0;mso-width-relative:margin;mso-height-relative:margin;v-text-anchor:top" o:gfxdata="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" filled="f" stroked="f" strokeweight=".5pt">
                 <v:textbox>
                   <w:txbxContent>
                     <w:p>
@@ -7253,7 +7430,7 @@
           </mc:Choice>
           <mc:Fallback>
             <w:pict>
-              <v:shape w14:anchorId="3E3B598F" id="Text Box 27" o:spid="_x0000_s1065" type="#_x0000_t202" style="position:absolute;margin-left:233.25pt;margin-top:88.5pt;width:287.25pt;height:33pt;z-index:251692032;visibility:visible;mso-wrap-style:square;mso-width-percent:0;mso-height-percent:0;mso-wrap-distance-left:9pt;mso-wrap-distance-top:0;mso-wrap-distance-right:9pt;mso-wrap-distance-bottom:0;mso-position-horizontal:absolute;mso-position-horizontal-relative:text;mso-position-vertical:absolute;mso-position-vertical-relative:text;mso-width-percent:0;mso-height-percent:0;mso-width-relative:margin;mso-height-relative:margin;v-text-anchor:top" o:gfxdata="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" filled="f" stroked="f" strokeweight=".5pt">
+              <v:shape w14:anchorId="3E3B598F" id="Text Box 27" o:spid="_x0000_s1066" type="#_x0000_t202" style="position:absolute;margin-left:233.25pt;margin-top:88.5pt;width:287.25pt;height:33pt;z-index:251692032;visibility:visible;mso-wrap-style:square;mso-width-percent:0;mso-height-percent:0;mso-wrap-distance-left:9pt;mso-wrap-distance-top:0;mso-wrap-distance-right:9pt;mso-wrap-distance-bottom:0;mso-position-horizontal:absolute;mso-position-horizontal-relative:text;mso-position-vertical:absolute;mso-position-vertical-relative:text;mso-width-percent:0;mso-height-percent:0;mso-width-relative:margin;mso-height-relative:margin;v-text-anchor:top" o:gfxdata="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" filled="f" stroked="f" strokeweight=".5pt">
                 <v:textbox>
                   <w:txbxContent>
                     <w:p>
@@ -7409,7 +7586,7 @@
           </mc:Choice>
           <mc:Fallback>
             <w:pict>
-              <v:shape w14:anchorId="267164DE" id="Text Box 30" o:spid="_x0000_s1066" type="#_x0000_t202" style="position:absolute;margin-left:-63.75pt;margin-top:548.25pt;width:150.75pt;height:33.75pt;z-index:251698176;visibility:visible;mso-wrap-style:square;mso-width-percent:0;mso-height-percent:0;mso-wrap-distance-left:9pt;mso-wrap-distance-top:0;mso-wrap-distance-right:9pt;mso-wrap-distance-bottom:0;mso-position-horizontal:absolute;mso-position-horizontal-relative:text;mso-position-vertical:absolute;mso-position-vertical-relative:text;mso-width-percent:0;mso-height-percent:0;mso-width-relative:margin;mso-height-relative:margin;v-text-anchor:top" o:gfxdata="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" filled="f" stroked="f" strokeweight=".5pt">
+              <v:shape w14:anchorId="267164DE" id="Text Box 30" o:spid="_x0000_s1067" type="#_x0000_t202" style="position:absolute;margin-left:-63.75pt;margin-top:548.25pt;width:150.75pt;height:33.75pt;z-index:251698176;visibility:visible;mso-wrap-style:square;mso-width-percent:0;mso-height-percent:0;mso-wrap-distance-left:9pt;mso-wrap-distance-top:0;mso-wrap-distance-right:9pt;mso-wrap-distance-bottom:0;mso-position-horizontal:absolute;mso-position-horizontal-relative:text;mso-position-vertical:absolute;mso-position-vertical-relative:text;mso-width-percent:0;mso-height-percent:0;mso-width-relative:margin;mso-height-relative:margin;v-text-anchor:top" o:gfxdata="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" filled="f" stroked="f" strokeweight=".5pt">
                 <v:textbox>
                   <w:txbxContent>
                     <w:p>
@@ -7585,7 +7762,7 @@
           </mc:Choice>
           <mc:Fallback>
             <w:pict>
-              <v:shape w14:anchorId="60550DC3" id="Text Box 24" o:spid="_x0000_s1067" type="#_x0000_t202" style="position:absolute;margin-left:-60.75pt;margin-top:-63pt;width:556.5pt;height:93pt;z-index:251685888;visibility:visible;mso-wrap-style:square;mso-width-percent:0;mso-height-percent:0;mso-wrap-distance-left:9pt;mso-wrap-distance-top:0;mso-wrap-distance-right:9pt;mso-wrap-distance-bottom:0;mso-position-horizontal:absolute;mso-position-horizontal-relative:text;mso-position-vertical:absolute;mso-position-vertical-relative:text;mso-width-percent:0;mso-height-percent:0;mso-width-relative:margin;mso-height-relative:margin;v-text-anchor:top" o:gfxdata="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" filled="f" stroked="f" strokeweight=".5pt">
+              <v:shape w14:anchorId="60550DC3" id="Text Box 24" o:spid="_x0000_s1068" type="#_x0000_t202" style="position:absolute;margin-left:-60.75pt;margin-top:-63pt;width:556.5pt;height:93pt;z-index:251685888;visibility:visible;mso-wrap-style:square;mso-width-percent:0;mso-height-percent:0;mso-wrap-distance-left:9pt;mso-wrap-distance-top:0;mso-wrap-distance-right:9pt;mso-wrap-distance-bottom:0;mso-position-horizontal:absolute;mso-position-horizontal-relative:text;mso-position-vertical:absolute;mso-position-vertical-relative:text;mso-width-percent:0;mso-height-percent:0;mso-width-relative:margin;mso-height-relative:margin;v-text-anchor:top" o:gfxdata="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" filled="f" stroked="f" strokeweight=".5pt">
                 <v:textbox>
                   <w:txbxContent>
                     <w:p>
@@ -7647,7 +7824,7 @@
         <mc:AlternateContent>
           <mc:Choice Requires="wps">
             <w:drawing>
-              <wp:anchor distT="0" distB="0" distL="114300" distR="114300" simplePos="0" relativeHeight="251662336" behindDoc="0" locked="0" layoutInCell="1" allowOverlap="1" wp14:anchorId="38E49F88" wp14:editId="6907FD13">
+              <wp:anchor distT="0" distB="0" distL="114300" distR="114300" simplePos="0" relativeHeight="251662336" behindDoc="0" locked="0" layoutInCell="1" allowOverlap="1" wp14:anchorId="38E49F88" wp14:editId="51ABE25E">
                 <wp:simplePos x="0" y="0"/>
                 <wp:positionH relativeFrom="column">
                   <wp:posOffset>-956930</wp:posOffset>
@@ -7717,119 +7894,7 @@
           </mc:Choice>
           <mc:Fallback>
             <w:pict>
-              <v:rect w14:anchorId="734F492A" id="Rectangle 3" o:spid="_x0000_s1026" style="position:absolute;margin-left:-75.35pt;margin-top:55.25pt;width:607.8pt;height:30.3pt;z-index:251662336;visibility:visible;mso-wrap-style:square;mso-width-percent:0;mso-height-percent:0;mso-wrap-distance-left:9pt;mso-wrap-distance-top:0;mso-wrap-distance-right:9pt;mso-wrap-distance-bottom:0;mso-position-horizontal:absolute;mso-position-horizontal-relative:text;mso-position-vertical:absolute;mso-position-vertical-relative:text;mso-width-percent:0;mso-height-percent:0;mso-width-relative:margin;mso-height-relative:margin;v-text-anchor:middle" o:gfxdata="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" fillcolor="#bad532" strokecolor="white [3212]" strokeweight="1.5pt"/>
-            </w:pict>
-          </mc:Fallback>
-        </mc:AlternateContent>
-      </w:r>
-      <w:r>
-        <w:rPr>
-          <w:noProof/>
-        </w:rPr>
-        <mc:AlternateContent>
-          <mc:Choice Requires="wps">
-            <w:drawing>
-              <wp:anchor distT="0" distB="0" distL="114300" distR="114300" simplePos="0" relativeHeight="251687936" behindDoc="0" locked="0" layoutInCell="1" allowOverlap="1" wp14:anchorId="32462C99" wp14:editId="7D1CD814">
-                <wp:simplePos x="0" y="0"/>
-                <wp:positionH relativeFrom="column">
-                  <wp:posOffset>2000250</wp:posOffset>
-                </wp:positionH>
-                <wp:positionV relativeFrom="paragraph">
-                  <wp:posOffset>666750</wp:posOffset>
-                </wp:positionV>
-                <wp:extent cx="3895725" cy="504825"/>
-                <wp:effectExtent l="0" t="0" r="0" b="0"/>
-                <wp:wrapNone/>
-                <wp:docPr id="25" name="Text Box 25"/>
-                <wp:cNvGraphicFramePr/>
-                <a:graphic xmlns:a="http://schemas.openxmlformats.org/drawingml/2006/main">
-                  <a:graphicData uri="http://schemas.microsoft.com/office/word/2010/wordprocessingShape">
-                    <wps:wsp>
-                      <wps:cNvSpPr txBox="1"/>
-                      <wps:spPr>
-                        <a:xfrm>
-                          <a:off x="0" y="0"/>
-                          <a:ext cx="3895725" cy="504825"/>
-                        </a:xfrm>
-                        <a:prstGeom prst="rect">
-                          <a:avLst/>
-                        </a:prstGeom>
-                        <a:noFill/>
-                        <a:ln w="6350">
-                          <a:noFill/>
-                        </a:ln>
-                        <a:effectLst/>
-                      </wps:spPr>
-                      <wps:style>
-                        <a:lnRef idx="0">
-                          <a:schemeClr val="accent1"/>
-                        </a:lnRef>
-                        <a:fillRef idx="0">
-                          <a:schemeClr val="accent1"/>
-                        </a:fillRef>
-                        <a:effectRef idx="0">
-                          <a:schemeClr val="accent1"/>
-                        </a:effectRef>
-                        <a:fontRef idx="minor">
-                          <a:schemeClr val="dk1"/>
-                        </a:fontRef>
-                      </wps:style>
-                      <wps:txbx>
-                        <w:txbxContent>
-                          <w:p>
-                            <w:pPr>
-                              <w:rPr>
-                                <w:rFonts w:ascii="Open Sans" w:hAnsi="Open Sans" w:cs="Open Sans"/>
-                                <w:b/>
-                                <w:color w:val="FFFFFF" w:themeColor="background1"/>
-                                <w:spacing w:val="10"/>
-                                <w:sz w:val="44"/>
-                                <w:szCs w:val="44"/>
-                                <w:lang w:val="en-TT"/>
-                              </w:rPr>
-                            </w:pPr>
-                          </w:p>
-                        </w:txbxContent>
-                      </wps:txbx>
-                      <wps:bodyPr rot="0" spcFirstLastPara="0" vertOverflow="overflow" horzOverflow="overflow" vert="horz" wrap="square" lIns="91440" tIns="45720" rIns="91440" bIns="45720" numCol="1" spcCol="0" rtlCol="0" fromWordArt="0" anchor="t" anchorCtr="0" forceAA="0" compatLnSpc="1">
-                        <a:prstTxWarp prst="textNoShape">
-                          <a:avLst/>
-                        </a:prstTxWarp>
-                        <a:noAutofit/>
-                      </wps:bodyPr>
-                    </wps:wsp>
-                  </a:graphicData>
-                </a:graphic>
-                <wp14:sizeRelH relativeFrom="margin">
-                  <wp14:pctWidth>0</wp14:pctWidth>
-                </wp14:sizeRelH>
-                <wp14:sizeRelV relativeFrom="margin">
-                  <wp14:pctHeight>0</wp14:pctHeight>
-                </wp14:sizeRelV>
-              </wp:anchor>
-            </w:drawing>
-          </mc:Choice>
-          <mc:Fallback>
-            <w:pict>
-              <v:shape w14:anchorId="32462C99" id="Text Box 25" o:spid="_x0000_s1068" type="#_x0000_t202" style="position:absolute;margin-left:157.5pt;margin-top:52.5pt;width:306.75pt;height:39.75pt;z-index:251687936;visibility:visible;mso-wrap-style:square;mso-width-percent:0;mso-height-percent:0;mso-wrap-distance-left:9pt;mso-wrap-distance-top:0;mso-wrap-distance-right:9pt;mso-wrap-distance-bottom:0;mso-position-horizontal:absolute;mso-position-horizontal-relative:text;mso-position-vertical:absolute;mso-position-vertical-relative:text;mso-width-percent:0;mso-height-percent:0;mso-width-relative:margin;mso-height-relative:margin;v-text-anchor:top" o:gfxdata="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" filled="f" stroked="f" strokeweight=".5pt">
-                <v:textbox>
-                  <w:txbxContent>
-                    <w:p>
-                      <w:pPr>
-                        <w:rPr>
-                          <w:rFonts w:ascii="Open Sans" w:hAnsi="Open Sans" w:cs="Open Sans"/>
-                          <w:b/>
-                          <w:color w:val="FFFFFF" w:themeColor="background1"/>
-                          <w:spacing w:val="10"/>
-                          <w:sz w:val="44"/>
-                          <w:szCs w:val="44"/>
-                          <w:lang w:val="en-TT"/>
-                        </w:rPr>
-                      </w:pPr>
-                    </w:p>
-                  </w:txbxContent>
-                </v:textbox>
-              </v:shape>
+              <v:rect w14:anchorId="1C390B17" id="Rectangle 3" o:spid="_x0000_s1026" style="position:absolute;margin-left:-75.35pt;margin-top:55.25pt;width:607.8pt;height:30.3pt;z-index:251662336;visibility:visible;mso-wrap-style:square;mso-width-percent:0;mso-height-percent:0;mso-wrap-distance-left:9pt;mso-wrap-distance-top:0;mso-wrap-distance-right:9pt;mso-wrap-distance-bottom:0;mso-position-horizontal:absolute;mso-position-horizontal-relative:text;mso-position-vertical:absolute;mso-position-vertical-relative:text;mso-width-percent:0;mso-height-percent:0;mso-width-relative:margin;mso-height-relative:margin;v-text-anchor:middle" o:gfxdata="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" fillcolor="#bad532" strokecolor="white [3212]" strokeweight="1.5pt"/>
             </w:pict>
           </mc:Fallback>
         </mc:AlternateContent>
@@ -9033,7 +9098,6 @@
   <w:style w:type="character" w:default="1" w:styleId="DefaultParagraphFont">
     <w:name w:val="Default Paragraph Font"/>
     <w:uiPriority w:val="1"/>
-    <w:semiHidden/>
     <w:unhideWhenUsed/>
   </w:style>
   <w:style w:type="table" w:default="1" w:styleId="TableNormal">

</xml_diff>